<commit_message>
Update Game Design Task Report Template.docx
</commit_message>
<xml_diff>
--- a/Game Design Task Report Template.docx
+++ b/Game Design Task Report Template.docx
@@ -9,6 +9,8 @@
           <w:lang w:val="en-US"/>
         </w:rPr>
       </w:pPr>
+      <w:bookmarkStart w:id="0" w:name="_Hlk73741562"/>
+      <w:bookmarkEnd w:id="0"/>
       <w:r>
         <w:rPr>
           <w:lang w:val="en-US"/>
@@ -61,7 +63,7 @@
         </w:rPr>
         <w:t xml:space="preserve">: </w:t>
       </w:r>
-      <w:ins w:id="0" w:author="Richard Garth" w:date="2021-06-04T20:27:00Z">
+      <w:ins w:id="1" w:author="Richard Garth" w:date="2021-06-04T20:27:00Z">
         <w:r>
           <w:rPr>
             <w:lang w:val="en-US"/>
@@ -90,7 +92,7 @@
         </w:rPr>
         <w:t xml:space="preserve">: </w:t>
       </w:r>
-      <w:ins w:id="1" w:author="Richard Garth" w:date="2021-06-04T20:28:00Z">
+      <w:ins w:id="2" w:author="Richard Garth" w:date="2021-06-04T20:28:00Z">
         <w:r>
           <w:rPr>
             <w:lang w:val="en-US"/>
@@ -109,11 +111,11 @@
         </w:rPr>
         <w:t xml:space="preserve">GitHub username: </w:t>
       </w:r>
-      <w:ins w:id="2" w:author="Richard Garth" w:date="2021-06-04T20:28:00Z">
-        <w:r>
-          <w:rPr>
-            <w:lang w:val="en-US"/>
-            <w:rPrChange w:id="3" w:author="Richard Garth" w:date="2021-06-04T20:28:00Z">
+      <w:ins w:id="3" w:author="Richard Garth" w:date="2021-06-04T20:28:00Z">
+        <w:r>
+          <w:rPr>
+            <w:lang w:val="en-US"/>
+            <w:rPrChange w:id="4" w:author="Richard Garth" w:date="2021-06-04T20:28:00Z">
               <w:rPr>
                 <w:b/>
                 <w:bCs/>
@@ -244,12 +246,21 @@
             <w:r>
               <w:t>A </w:t>
             </w:r>
+            <w:proofErr w:type="gramStart"/>
             <w:r>
               <w:rPr>
                 <w:b/>
                 <w:bCs/>
               </w:rPr>
-              <w:t>First Person controller</w:t>
+              <w:t>First Person</w:t>
+            </w:r>
+            <w:proofErr w:type="gramEnd"/>
+            <w:r>
+              <w:rPr>
+                <w:b/>
+                <w:bCs/>
+              </w:rPr>
+              <w:t xml:space="preserve"> controller</w:t>
             </w:r>
             <w:r>
               <w:t> with which the player can navigate the scene</w:t>
@@ -334,11 +345,37 @@
           </w:tcPr>
           <w:p>
             <w:pPr>
-              <w:jc w:val="center"/>
+              <w:rPr>
+                <w:rFonts w:ascii="Segoe UI Historic" w:hAnsi="Segoe UI Historic" w:cs="Segoe UI Historic"/>
+                <w:b/>
+                <w:bCs/>
+                <w:color w:val="595959" w:themeColor="text1" w:themeTint="A6"/>
+                <w:rPrChange w:id="5" w:author="Richard Garth" w:date="2021-06-04T23:20:00Z">
+                  <w:rPr/>
+                </w:rPrChange>
+              </w:rPr>
+              <w:pPrChange w:id="6" w:author="Richard Garth" w:date="2021-06-04T23:19:00Z">
+                <w:pPr>
+                  <w:jc w:val="center"/>
+                </w:pPr>
+              </w:pPrChange>
             </w:pPr>
-            <w:ins w:id="4" w:author="Richard Garth" w:date="2021-06-04T20:28:00Z">
+            <w:ins w:id="7" w:author="Richard Garth" w:date="2021-06-04T20:28:00Z">
               <w:r>
-                <w:t>Yes</w:t>
+                <w:rPr>
+                  <w:rFonts w:ascii="Segoe UI Historic" w:hAnsi="Segoe UI Historic" w:cs="Segoe UI Historic"/>
+                  <w:b/>
+                  <w:bCs/>
+                  <w:color w:val="595959" w:themeColor="text1" w:themeTint="A6"/>
+                  <w:rPrChange w:id="8" w:author="Richard Garth" w:date="2021-06-04T23:20:00Z">
+                    <w:rPr>
+                      <w:rFonts w:ascii="Segoe UI Historic" w:hAnsi="Segoe UI Historic" w:cs="Segoe UI Historic"/>
+                      <w:b/>
+                      <w:bCs/>
+                    </w:rPr>
+                  </w:rPrChange>
+                </w:rPr>
+                <w:t>YES</w:t>
               </w:r>
             </w:ins>
           </w:p>
@@ -399,11 +436,37 @@
           </w:tcPr>
           <w:p>
             <w:pPr>
-              <w:jc w:val="center"/>
+              <w:rPr>
+                <w:rFonts w:ascii="Segoe UI Historic" w:hAnsi="Segoe UI Historic" w:cs="Segoe UI Historic"/>
+                <w:b/>
+                <w:bCs/>
+                <w:color w:val="595959" w:themeColor="text1" w:themeTint="A6"/>
+                <w:rPrChange w:id="9" w:author="Richard Garth" w:date="2021-06-04T23:20:00Z">
+                  <w:rPr/>
+                </w:rPrChange>
+              </w:rPr>
+              <w:pPrChange w:id="10" w:author="Richard Garth" w:date="2021-06-04T23:19:00Z">
+                <w:pPr>
+                  <w:jc w:val="center"/>
+                </w:pPr>
+              </w:pPrChange>
             </w:pPr>
-            <w:ins w:id="5" w:author="Richard Garth" w:date="2021-06-04T20:28:00Z">
+            <w:ins w:id="11" w:author="Richard Garth" w:date="2021-06-04T20:28:00Z">
               <w:r>
-                <w:t>Yes</w:t>
+                <w:rPr>
+                  <w:rFonts w:ascii="Segoe UI Historic" w:hAnsi="Segoe UI Historic" w:cs="Segoe UI Historic"/>
+                  <w:b/>
+                  <w:bCs/>
+                  <w:color w:val="595959" w:themeColor="text1" w:themeTint="A6"/>
+                  <w:rPrChange w:id="12" w:author="Richard Garth" w:date="2021-06-04T23:20:00Z">
+                    <w:rPr>
+                      <w:rFonts w:ascii="Segoe UI Historic" w:hAnsi="Segoe UI Historic" w:cs="Segoe UI Historic"/>
+                      <w:b/>
+                      <w:bCs/>
+                    </w:rPr>
+                  </w:rPrChange>
+                </w:rPr>
+                <w:t>YES</w:t>
               </w:r>
             </w:ins>
           </w:p>
@@ -447,11 +510,37 @@
           </w:tcPr>
           <w:p>
             <w:pPr>
-              <w:jc w:val="center"/>
+              <w:rPr>
+                <w:rFonts w:ascii="Segoe UI Historic" w:hAnsi="Segoe UI Historic" w:cs="Segoe UI Historic"/>
+                <w:b/>
+                <w:bCs/>
+                <w:color w:val="595959" w:themeColor="text1" w:themeTint="A6"/>
+                <w:rPrChange w:id="13" w:author="Richard Garth" w:date="2021-06-04T23:20:00Z">
+                  <w:rPr/>
+                </w:rPrChange>
+              </w:rPr>
+              <w:pPrChange w:id="14" w:author="Richard Garth" w:date="2021-06-04T23:19:00Z">
+                <w:pPr>
+                  <w:jc w:val="center"/>
+                </w:pPr>
+              </w:pPrChange>
             </w:pPr>
-            <w:ins w:id="6" w:author="Richard Garth" w:date="2021-06-04T22:35:00Z">
+            <w:ins w:id="15" w:author="Richard Garth" w:date="2021-06-04T22:35:00Z">
               <w:r>
-                <w:t>Yes</w:t>
+                <w:rPr>
+                  <w:rFonts w:ascii="Segoe UI Historic" w:hAnsi="Segoe UI Historic" w:cs="Segoe UI Historic"/>
+                  <w:b/>
+                  <w:bCs/>
+                  <w:color w:val="595959" w:themeColor="text1" w:themeTint="A6"/>
+                  <w:rPrChange w:id="16" w:author="Richard Garth" w:date="2021-06-04T23:20:00Z">
+                    <w:rPr>
+                      <w:rFonts w:ascii="Segoe UI Historic" w:hAnsi="Segoe UI Historic" w:cs="Segoe UI Historic"/>
+                      <w:b/>
+                      <w:bCs/>
+                    </w:rPr>
+                  </w:rPrChange>
+                </w:rPr>
+                <w:t>YES</w:t>
               </w:r>
             </w:ins>
           </w:p>
@@ -499,11 +588,37 @@
           </w:tcPr>
           <w:p>
             <w:pPr>
-              <w:jc w:val="center"/>
+              <w:rPr>
+                <w:rFonts w:ascii="Segoe UI Historic" w:hAnsi="Segoe UI Historic" w:cs="Segoe UI Historic"/>
+                <w:b/>
+                <w:bCs/>
+                <w:color w:val="595959" w:themeColor="text1" w:themeTint="A6"/>
+                <w:rPrChange w:id="17" w:author="Richard Garth" w:date="2021-06-04T23:20:00Z">
+                  <w:rPr/>
+                </w:rPrChange>
+              </w:rPr>
+              <w:pPrChange w:id="18" w:author="Richard Garth" w:date="2021-06-04T23:19:00Z">
+                <w:pPr>
+                  <w:jc w:val="center"/>
+                </w:pPr>
+              </w:pPrChange>
             </w:pPr>
-            <w:ins w:id="7" w:author="Richard Garth" w:date="2021-06-04T22:35:00Z">
+            <w:ins w:id="19" w:author="Richard Garth" w:date="2021-06-04T22:35:00Z">
               <w:r>
-                <w:t>Yes</w:t>
+                <w:rPr>
+                  <w:rFonts w:ascii="Segoe UI Historic" w:hAnsi="Segoe UI Historic" w:cs="Segoe UI Historic"/>
+                  <w:b/>
+                  <w:bCs/>
+                  <w:color w:val="595959" w:themeColor="text1" w:themeTint="A6"/>
+                  <w:rPrChange w:id="20" w:author="Richard Garth" w:date="2021-06-04T23:20:00Z">
+                    <w:rPr>
+                      <w:rFonts w:ascii="Segoe UI Historic" w:hAnsi="Segoe UI Historic" w:cs="Segoe UI Historic"/>
+                      <w:b/>
+                      <w:bCs/>
+                    </w:rPr>
+                  </w:rPrChange>
+                </w:rPr>
+                <w:t>YES</w:t>
               </w:r>
             </w:ins>
           </w:p>
@@ -547,7 +662,20 @@
           </w:tcPr>
           <w:p>
             <w:pPr>
-              <w:jc w:val="center"/>
+              <w:rPr>
+                <w:rFonts w:ascii="Segoe UI Historic" w:hAnsi="Segoe UI Historic" w:cs="Segoe UI Historic"/>
+                <w:b/>
+                <w:bCs/>
+                <w:color w:val="595959" w:themeColor="text1" w:themeTint="A6"/>
+                <w:rPrChange w:id="21" w:author="Richard Garth" w:date="2021-06-04T23:20:00Z">
+                  <w:rPr/>
+                </w:rPrChange>
+              </w:rPr>
+              <w:pPrChange w:id="22" w:author="Richard Garth" w:date="2021-06-04T23:19:00Z">
+                <w:pPr>
+                  <w:jc w:val="center"/>
+                </w:pPr>
+              </w:pPrChange>
             </w:pPr>
           </w:p>
         </w:tc>
@@ -593,11 +721,37 @@
           </w:tcPr>
           <w:p>
             <w:pPr>
-              <w:jc w:val="center"/>
+              <w:rPr>
+                <w:rFonts w:ascii="Segoe UI Historic" w:hAnsi="Segoe UI Historic" w:cs="Segoe UI Historic"/>
+                <w:b/>
+                <w:bCs/>
+                <w:color w:val="595959" w:themeColor="text1" w:themeTint="A6"/>
+                <w:rPrChange w:id="23" w:author="Richard Garth" w:date="2021-06-04T23:20:00Z">
+                  <w:rPr/>
+                </w:rPrChange>
+              </w:rPr>
+              <w:pPrChange w:id="24" w:author="Richard Garth" w:date="2021-06-04T23:19:00Z">
+                <w:pPr>
+                  <w:jc w:val="center"/>
+                </w:pPr>
+              </w:pPrChange>
             </w:pPr>
-            <w:ins w:id="8" w:author="Richard Garth" w:date="2021-06-04T20:49:00Z">
+            <w:ins w:id="25" w:author="Richard Garth" w:date="2021-06-04T20:49:00Z">
               <w:r>
-                <w:t>Yes</w:t>
+                <w:rPr>
+                  <w:rFonts w:ascii="Segoe UI Historic" w:hAnsi="Segoe UI Historic" w:cs="Segoe UI Historic"/>
+                  <w:b/>
+                  <w:bCs/>
+                  <w:color w:val="595959" w:themeColor="text1" w:themeTint="A6"/>
+                  <w:rPrChange w:id="26" w:author="Richard Garth" w:date="2021-06-04T23:20:00Z">
+                    <w:rPr>
+                      <w:rFonts w:ascii="Segoe UI Historic" w:hAnsi="Segoe UI Historic" w:cs="Segoe UI Historic"/>
+                      <w:b/>
+                      <w:bCs/>
+                    </w:rPr>
+                  </w:rPrChange>
+                </w:rPr>
+                <w:t>YES</w:t>
               </w:r>
             </w:ins>
           </w:p>
@@ -644,11 +798,37 @@
           </w:tcPr>
           <w:p>
             <w:pPr>
-              <w:jc w:val="center"/>
+              <w:rPr>
+                <w:rFonts w:ascii="Segoe UI Historic" w:hAnsi="Segoe UI Historic" w:cs="Segoe UI Historic"/>
+                <w:b/>
+                <w:bCs/>
+                <w:color w:val="595959" w:themeColor="text1" w:themeTint="A6"/>
+                <w:rPrChange w:id="27" w:author="Richard Garth" w:date="2021-06-04T23:20:00Z">
+                  <w:rPr/>
+                </w:rPrChange>
+              </w:rPr>
+              <w:pPrChange w:id="28" w:author="Richard Garth" w:date="2021-06-04T23:19:00Z">
+                <w:pPr>
+                  <w:jc w:val="center"/>
+                </w:pPr>
+              </w:pPrChange>
             </w:pPr>
-            <w:ins w:id="9" w:author="Richard Garth" w:date="2021-06-04T20:30:00Z">
+            <w:ins w:id="29" w:author="Richard Garth" w:date="2021-06-04T20:30:00Z">
               <w:r>
-                <w:t>Yes</w:t>
+                <w:rPr>
+                  <w:rFonts w:ascii="Segoe UI Historic" w:hAnsi="Segoe UI Historic" w:cs="Segoe UI Historic"/>
+                  <w:b/>
+                  <w:bCs/>
+                  <w:color w:val="595959" w:themeColor="text1" w:themeTint="A6"/>
+                  <w:rPrChange w:id="30" w:author="Richard Garth" w:date="2021-06-04T23:20:00Z">
+                    <w:rPr>
+                      <w:rFonts w:ascii="Segoe UI Historic" w:hAnsi="Segoe UI Historic" w:cs="Segoe UI Historic"/>
+                      <w:b/>
+                      <w:bCs/>
+                    </w:rPr>
+                  </w:rPrChange>
+                </w:rPr>
+                <w:t>YES</w:t>
               </w:r>
             </w:ins>
           </w:p>
@@ -696,7 +876,20 @@
           </w:tcPr>
           <w:p>
             <w:pPr>
-              <w:jc w:val="center"/>
+              <w:rPr>
+                <w:rFonts w:ascii="Segoe UI Historic" w:hAnsi="Segoe UI Historic" w:cs="Segoe UI Historic"/>
+                <w:b/>
+                <w:bCs/>
+                <w:color w:val="595959" w:themeColor="text1" w:themeTint="A6"/>
+                <w:rPrChange w:id="31" w:author="Richard Garth" w:date="2021-06-04T23:20:00Z">
+                  <w:rPr/>
+                </w:rPrChange>
+              </w:rPr>
+              <w:pPrChange w:id="32" w:author="Richard Garth" w:date="2021-06-04T23:19:00Z">
+                <w:pPr>
+                  <w:jc w:val="center"/>
+                </w:pPr>
+              </w:pPrChange>
             </w:pPr>
           </w:p>
         </w:tc>
@@ -746,7 +939,20 @@
           </w:tcPr>
           <w:p>
             <w:pPr>
-              <w:jc w:val="center"/>
+              <w:rPr>
+                <w:rFonts w:ascii="Segoe UI Historic" w:hAnsi="Segoe UI Historic" w:cs="Segoe UI Historic"/>
+                <w:b/>
+                <w:bCs/>
+                <w:color w:val="595959" w:themeColor="text1" w:themeTint="A6"/>
+                <w:rPrChange w:id="33" w:author="Richard Garth" w:date="2021-06-04T23:20:00Z">
+                  <w:rPr/>
+                </w:rPrChange>
+              </w:rPr>
+              <w:pPrChange w:id="34" w:author="Richard Garth" w:date="2021-06-04T23:19:00Z">
+                <w:pPr>
+                  <w:jc w:val="center"/>
+                </w:pPr>
+              </w:pPrChange>
             </w:pPr>
           </w:p>
         </w:tc>
@@ -792,7 +998,20 @@
           </w:tcPr>
           <w:p>
             <w:pPr>
-              <w:jc w:val="center"/>
+              <w:rPr>
+                <w:rFonts w:ascii="Segoe UI Historic" w:hAnsi="Segoe UI Historic" w:cs="Segoe UI Historic"/>
+                <w:b/>
+                <w:bCs/>
+                <w:color w:val="595959" w:themeColor="text1" w:themeTint="A6"/>
+                <w:rPrChange w:id="35" w:author="Richard Garth" w:date="2021-06-04T23:20:00Z">
+                  <w:rPr/>
+                </w:rPrChange>
+              </w:rPr>
+              <w:pPrChange w:id="36" w:author="Richard Garth" w:date="2021-06-04T23:19:00Z">
+                <w:pPr>
+                  <w:jc w:val="center"/>
+                </w:pPr>
+              </w:pPrChange>
             </w:pPr>
           </w:p>
         </w:tc>
@@ -832,7 +1051,20 @@
           </w:tcPr>
           <w:p>
             <w:pPr>
-              <w:jc w:val="center"/>
+              <w:rPr>
+                <w:rFonts w:ascii="Segoe UI Historic" w:hAnsi="Segoe UI Historic" w:cs="Segoe UI Historic"/>
+                <w:b/>
+                <w:bCs/>
+                <w:color w:val="595959" w:themeColor="text1" w:themeTint="A6"/>
+                <w:rPrChange w:id="37" w:author="Richard Garth" w:date="2021-06-04T23:20:00Z">
+                  <w:rPr/>
+                </w:rPrChange>
+              </w:rPr>
+              <w:pPrChange w:id="38" w:author="Richard Garth" w:date="2021-06-04T23:19:00Z">
+                <w:pPr>
+                  <w:jc w:val="center"/>
+                </w:pPr>
+              </w:pPrChange>
             </w:pPr>
           </w:p>
         </w:tc>
@@ -874,7 +1106,20 @@
           </w:tcPr>
           <w:p>
             <w:pPr>
-              <w:jc w:val="center"/>
+              <w:rPr>
+                <w:rFonts w:ascii="Segoe UI Historic" w:hAnsi="Segoe UI Historic" w:cs="Segoe UI Historic"/>
+                <w:b/>
+                <w:bCs/>
+                <w:color w:val="595959" w:themeColor="text1" w:themeTint="A6"/>
+                <w:rPrChange w:id="39" w:author="Richard Garth" w:date="2021-06-04T23:20:00Z">
+                  <w:rPr/>
+                </w:rPrChange>
+              </w:rPr>
+              <w:pPrChange w:id="40" w:author="Richard Garth" w:date="2021-06-04T23:19:00Z">
+                <w:pPr>
+                  <w:jc w:val="center"/>
+                </w:pPr>
+              </w:pPrChange>
             </w:pPr>
           </w:p>
         </w:tc>
@@ -897,7 +1142,15 @@
               </w:r>
             </w:hyperlink>
             <w:r>
-              <w:t> (e.g. overlaid cam</w:t>
+              <w:t> (</w:t>
+            </w:r>
+            <w:proofErr w:type="gramStart"/>
+            <w:r>
+              <w:t>e.g.</w:t>
+            </w:r>
+            <w:proofErr w:type="gramEnd"/>
+            <w:r>
+              <w:t xml:space="preserve"> overlaid cam</w:t>
             </w:r>
             <w:r>
               <w:t>eras or rendering to a texture)</w:t>
@@ -920,11 +1173,37 @@
           </w:tcPr>
           <w:p>
             <w:pPr>
-              <w:jc w:val="center"/>
+              <w:rPr>
+                <w:rFonts w:ascii="Segoe UI Historic" w:hAnsi="Segoe UI Historic" w:cs="Segoe UI Historic"/>
+                <w:b/>
+                <w:bCs/>
+                <w:color w:val="595959" w:themeColor="text1" w:themeTint="A6"/>
+                <w:rPrChange w:id="41" w:author="Richard Garth" w:date="2021-06-04T23:20:00Z">
+                  <w:rPr/>
+                </w:rPrChange>
+              </w:rPr>
+              <w:pPrChange w:id="42" w:author="Richard Garth" w:date="2021-06-04T23:19:00Z">
+                <w:pPr>
+                  <w:jc w:val="center"/>
+                </w:pPr>
+              </w:pPrChange>
             </w:pPr>
-            <w:ins w:id="10" w:author="Richard Garth" w:date="2021-06-04T22:53:00Z">
+            <w:ins w:id="43" w:author="Richard Garth" w:date="2021-06-04T22:53:00Z">
               <w:r>
-                <w:t>Yes</w:t>
+                <w:rPr>
+                  <w:rFonts w:ascii="Segoe UI Historic" w:hAnsi="Segoe UI Historic" w:cs="Segoe UI Historic"/>
+                  <w:b/>
+                  <w:bCs/>
+                  <w:color w:val="595959" w:themeColor="text1" w:themeTint="A6"/>
+                  <w:rPrChange w:id="44" w:author="Richard Garth" w:date="2021-06-04T23:20:00Z">
+                    <w:rPr>
+                      <w:rFonts w:ascii="Segoe UI Historic" w:hAnsi="Segoe UI Historic" w:cs="Segoe UI Historic"/>
+                      <w:b/>
+                      <w:bCs/>
+                    </w:rPr>
+                  </w:rPrChange>
+                </w:rPr>
+                <w:t>YES</w:t>
               </w:r>
             </w:ins>
           </w:p>
@@ -962,11 +1241,37 @@
           </w:tcPr>
           <w:p>
             <w:pPr>
-              <w:jc w:val="center"/>
+              <w:rPr>
+                <w:rFonts w:ascii="Segoe UI Historic" w:hAnsi="Segoe UI Historic" w:cs="Segoe UI Historic"/>
+                <w:b/>
+                <w:bCs/>
+                <w:color w:val="595959" w:themeColor="text1" w:themeTint="A6"/>
+                <w:rPrChange w:id="45" w:author="Richard Garth" w:date="2021-06-04T23:20:00Z">
+                  <w:rPr/>
+                </w:rPrChange>
+              </w:rPr>
+              <w:pPrChange w:id="46" w:author="Richard Garth" w:date="2021-06-04T23:19:00Z">
+                <w:pPr>
+                  <w:jc w:val="center"/>
+                </w:pPr>
+              </w:pPrChange>
             </w:pPr>
-            <w:ins w:id="11" w:author="Richard Garth" w:date="2021-06-04T20:30:00Z">
+            <w:ins w:id="47" w:author="Richard Garth" w:date="2021-06-04T20:30:00Z">
               <w:r>
-                <w:t>Yes</w:t>
+                <w:rPr>
+                  <w:rFonts w:ascii="Segoe UI Historic" w:hAnsi="Segoe UI Historic" w:cs="Segoe UI Historic"/>
+                  <w:b/>
+                  <w:bCs/>
+                  <w:color w:val="595959" w:themeColor="text1" w:themeTint="A6"/>
+                  <w:rPrChange w:id="48" w:author="Richard Garth" w:date="2021-06-04T23:20:00Z">
+                    <w:rPr>
+                      <w:rFonts w:ascii="Segoe UI Historic" w:hAnsi="Segoe UI Historic" w:cs="Segoe UI Historic"/>
+                      <w:b/>
+                      <w:bCs/>
+                    </w:rPr>
+                  </w:rPrChange>
+                </w:rPr>
+                <w:t>YES</w:t>
               </w:r>
             </w:ins>
           </w:p>
@@ -1007,11 +1312,37 @@
           </w:tcPr>
           <w:p>
             <w:pPr>
-              <w:jc w:val="center"/>
+              <w:rPr>
+                <w:rFonts w:ascii="Segoe UI Historic" w:hAnsi="Segoe UI Historic" w:cs="Segoe UI Historic"/>
+                <w:b/>
+                <w:bCs/>
+                <w:color w:val="595959" w:themeColor="text1" w:themeTint="A6"/>
+                <w:rPrChange w:id="49" w:author="Richard Garth" w:date="2021-06-04T23:20:00Z">
+                  <w:rPr/>
+                </w:rPrChange>
+              </w:rPr>
+              <w:pPrChange w:id="50" w:author="Richard Garth" w:date="2021-06-04T23:19:00Z">
+                <w:pPr>
+                  <w:jc w:val="center"/>
+                </w:pPr>
+              </w:pPrChange>
             </w:pPr>
-            <w:ins w:id="12" w:author="Richard Garth" w:date="2021-06-04T20:30:00Z">
+            <w:ins w:id="51" w:author="Richard Garth" w:date="2021-06-04T20:30:00Z">
               <w:r>
-                <w:t>Yes</w:t>
+                <w:rPr>
+                  <w:rFonts w:ascii="Segoe UI Historic" w:hAnsi="Segoe UI Historic" w:cs="Segoe UI Historic"/>
+                  <w:b/>
+                  <w:bCs/>
+                  <w:color w:val="595959" w:themeColor="text1" w:themeTint="A6"/>
+                  <w:rPrChange w:id="52" w:author="Richard Garth" w:date="2021-06-04T23:20:00Z">
+                    <w:rPr>
+                      <w:rFonts w:ascii="Segoe UI Historic" w:hAnsi="Segoe UI Historic" w:cs="Segoe UI Historic"/>
+                      <w:b/>
+                      <w:bCs/>
+                    </w:rPr>
+                  </w:rPrChange>
+                </w:rPr>
+                <w:t>YES</w:t>
               </w:r>
             </w:ins>
           </w:p>
@@ -1062,11 +1393,37 @@
           </w:tcPr>
           <w:p>
             <w:pPr>
-              <w:jc w:val="center"/>
+              <w:rPr>
+                <w:rFonts w:ascii="Segoe UI Historic" w:hAnsi="Segoe UI Historic" w:cs="Segoe UI Historic"/>
+                <w:b/>
+                <w:bCs/>
+                <w:color w:val="595959" w:themeColor="text1" w:themeTint="A6"/>
+                <w:rPrChange w:id="53" w:author="Richard Garth" w:date="2021-06-04T23:20:00Z">
+                  <w:rPr/>
+                </w:rPrChange>
+              </w:rPr>
+              <w:pPrChange w:id="54" w:author="Richard Garth" w:date="2021-06-04T23:19:00Z">
+                <w:pPr>
+                  <w:jc w:val="center"/>
+                </w:pPr>
+              </w:pPrChange>
             </w:pPr>
-            <w:ins w:id="13" w:author="Richard Garth" w:date="2021-06-04T20:30:00Z">
+            <w:ins w:id="55" w:author="Richard Garth" w:date="2021-06-04T20:30:00Z">
               <w:r>
-                <w:t>Yes</w:t>
+                <w:rPr>
+                  <w:rFonts w:ascii="Segoe UI Historic" w:hAnsi="Segoe UI Historic" w:cs="Segoe UI Historic"/>
+                  <w:b/>
+                  <w:bCs/>
+                  <w:color w:val="595959" w:themeColor="text1" w:themeTint="A6"/>
+                  <w:rPrChange w:id="56" w:author="Richard Garth" w:date="2021-06-04T23:20:00Z">
+                    <w:rPr>
+                      <w:rFonts w:ascii="Segoe UI Historic" w:hAnsi="Segoe UI Historic" w:cs="Segoe UI Historic"/>
+                      <w:b/>
+                      <w:bCs/>
+                    </w:rPr>
+                  </w:rPrChange>
+                </w:rPr>
+                <w:t>YES</w:t>
               </w:r>
             </w:ins>
           </w:p>
@@ -1108,6 +1465,12 @@
           <w:p>
             <w:pPr>
               <w:jc w:val="center"/>
+              <w:rPr>
+                <w:color w:val="595959" w:themeColor="text1" w:themeTint="A6"/>
+                <w:rPrChange w:id="57" w:author="Richard Garth" w:date="2021-06-04T23:20:00Z">
+                  <w:rPr/>
+                </w:rPrChange>
+              </w:rPr>
             </w:pPr>
           </w:p>
         </w:tc>
@@ -1211,9 +1574,16 @@
             <w:pPr>
               <w:jc w:val="center"/>
             </w:pPr>
-            <w:r>
-              <w:t>INSERT TOTAL PERCENTAGE CLAIMED</w:t>
-            </w:r>
+            <w:del w:id="58" w:author="Richard Garth" w:date="2021-06-04T23:20:00Z">
+              <w:r>
+                <w:delText>INSERT TOTAL PERCENTAGE CLAIMED</w:delText>
+              </w:r>
+            </w:del>
+            <w:ins w:id="59" w:author="Richard Garth" w:date="2021-06-04T23:20:00Z">
+              <w:r>
+                <w:t>95%</w:t>
+              </w:r>
+            </w:ins>
           </w:p>
         </w:tc>
       </w:tr>
@@ -1221,7 +1591,7 @@
     <w:p>
       <w:pPr>
         <w:rPr>
-          <w:ins w:id="14" w:author="Richard Garth" w:date="2021-06-04T23:10:00Z"/>
+          <w:ins w:id="60" w:author="Richard Garth" w:date="2021-06-04T23:10:00Z"/>
           <w:lang w:val="en-US"/>
         </w:rPr>
       </w:pPr>
@@ -1242,11 +1612,11 @@
     <w:p>
       <w:pPr>
         <w:rPr>
-          <w:ins w:id="15" w:author="Richard Garth" w:date="2021-06-04T23:10:00Z"/>
-          <w:lang w:val="en-US"/>
-        </w:rPr>
-      </w:pPr>
-      <w:ins w:id="16" w:author="Richard Garth" w:date="2021-06-04T23:10:00Z">
+          <w:ins w:id="61" w:author="Richard Garth" w:date="2021-06-04T23:10:00Z"/>
+          <w:lang w:val="en-US"/>
+        </w:rPr>
+      </w:pPr>
+      <w:ins w:id="62" w:author="Richard Garth" w:date="2021-06-04T23:10:00Z">
         <w:r>
           <w:rPr>
             <w:lang w:val="en-US"/>
@@ -1258,7 +1628,7 @@
     <w:p>
       <w:pPr>
         <w:rPr>
-          <w:del w:id="17" w:author="Richard Garth" w:date="2021-06-04T23:10:00Z"/>
+          <w:del w:id="63" w:author="Richard Garth" w:date="2021-06-04T23:10:00Z"/>
           <w:lang w:val="en-US"/>
         </w:rPr>
       </w:pPr>
@@ -1267,24 +1637,24 @@
       <w:pPr>
         <w:pStyle w:val="Heading2"/>
         <w:rPr>
-          <w:del w:id="18" w:author="Richard Garth" w:date="2021-06-04T23:10:00Z"/>
-          <w:lang w:val="en-US"/>
-        </w:rPr>
-      </w:pPr>
-    </w:p>
-    <w:p>
-      <w:pPr>
-        <w:rPr>
-          <w:ins w:id="19" w:author="Richard Garth" w:date="2021-06-04T23:10:00Z"/>
-          <w:lang w:val="en-US"/>
-          <w:rPrChange w:id="20" w:author="Richard Garth" w:date="2021-06-04T23:10:00Z">
+          <w:del w:id="64" w:author="Richard Garth" w:date="2021-06-04T23:10:00Z"/>
+          <w:lang w:val="en-US"/>
+        </w:rPr>
+      </w:pPr>
+    </w:p>
+    <w:p>
+      <w:pPr>
+        <w:rPr>
+          <w:ins w:id="65" w:author="Richard Garth" w:date="2021-06-04T23:10:00Z"/>
+          <w:lang w:val="en-US"/>
+          <w:rPrChange w:id="66" w:author="Richard Garth" w:date="2021-06-04T23:10:00Z">
             <w:rPr>
-              <w:ins w:id="21" w:author="Richard Garth" w:date="2021-06-04T23:10:00Z"/>
+              <w:ins w:id="67" w:author="Richard Garth" w:date="2021-06-04T23:10:00Z"/>
               <w:lang w:val="en-US"/>
             </w:rPr>
           </w:rPrChange>
         </w:rPr>
-        <w:pPrChange w:id="22" w:author="Richard Garth" w:date="2021-06-04T23:10:00Z">
+        <w:pPrChange w:id="68" w:author="Richard Garth" w:date="2021-06-04T23:10:00Z">
           <w:pPr/>
         </w:pPrChange>
       </w:pPr>
@@ -1292,11 +1662,11 @@
     <w:p>
       <w:pPr>
         <w:rPr>
-          <w:del w:id="23" w:author="Richard Garth" w:date="2021-06-04T23:10:00Z"/>
-          <w:lang w:val="en-US"/>
-        </w:rPr>
-      </w:pPr>
-      <w:del w:id="24" w:author="Richard Garth" w:date="2021-06-04T23:10:00Z">
+          <w:del w:id="69" w:author="Richard Garth" w:date="2021-06-04T23:10:00Z"/>
+          <w:lang w:val="en-US"/>
+        </w:rPr>
+      </w:pPr>
+      <w:del w:id="70" w:author="Richard Garth" w:date="2021-06-04T23:10:00Z">
         <w:r>
           <w:rPr>
             <w:lang w:val="en-US"/>
@@ -1410,19 +1780,19 @@
     <w:p>
       <w:pPr>
         <w:rPr>
-          <w:del w:id="25" w:author="Richard Garth" w:date="2021-06-04T23:10:00Z"/>
-          <w:lang w:val="en-US"/>
-        </w:rPr>
-      </w:pPr>
-    </w:p>
-    <w:p>
-      <w:pPr>
-        <w:rPr>
-          <w:del w:id="26" w:author="Richard Garth" w:date="2021-06-04T23:10:00Z"/>
-          <w:lang w:val="en-US"/>
-        </w:rPr>
-      </w:pPr>
-      <w:del w:id="27" w:author="Richard Garth" w:date="2021-06-04T23:10:00Z">
+          <w:del w:id="71" w:author="Richard Garth" w:date="2021-06-04T23:10:00Z"/>
+          <w:lang w:val="en-US"/>
+        </w:rPr>
+      </w:pPr>
+    </w:p>
+    <w:p>
+      <w:pPr>
+        <w:rPr>
+          <w:del w:id="72" w:author="Richard Garth" w:date="2021-06-04T23:10:00Z"/>
+          <w:lang w:val="en-US"/>
+        </w:rPr>
+      </w:pPr>
+      <w:del w:id="73" w:author="Richard Garth" w:date="2021-06-04T23:10:00Z">
         <w:r>
           <w:rPr>
             <w:lang w:val="en-US"/>
@@ -1554,8 +1924,13 @@
         <w:t>outdoor</w:t>
       </w:r>
       <w:r>
-        <w:t> section built using the Terrain editor</w:t>
+        <w:t xml:space="preserve"> section built using the Terrain </w:t>
       </w:r>
+      <w:proofErr w:type="gramStart"/>
+      <w:r>
+        <w:t>editor</w:t>
+      </w:r>
+      <w:proofErr w:type="gramEnd"/>
     </w:p>
     <w:p>
       <w:pPr>
@@ -1571,12 +1946,21 @@
           <w:lang w:val="en-US"/>
         </w:rPr>
       </w:pPr>
+      <w:proofErr w:type="gramStart"/>
       <w:r>
         <w:rPr>
           <w:b/>
           <w:lang w:val="en-US"/>
         </w:rPr>
-        <w:t>Where in Hierarchy</w:t>
+        <w:t>Where</w:t>
+      </w:r>
+      <w:proofErr w:type="gramEnd"/>
+      <w:r>
+        <w:rPr>
+          <w:b/>
+          <w:lang w:val="en-US"/>
+        </w:rPr>
+        <w:t xml:space="preserve"> in Hierarchy</w:t>
       </w:r>
     </w:p>
     <w:p>
@@ -1637,10 +2021,107 @@
           <w:lang w:val="en-US"/>
         </w:rPr>
       </w:pPr>
-    </w:p>
-    <w:p>
-      <w:pPr>
-        <w:rPr>
+      <w:ins w:id="74" w:author="Richard Garth" w:date="2021-06-04T23:19:00Z">
+        <w:r>
+          <w:rPr>
+            <w:lang w:val="en-US"/>
+          </w:rPr>
+          <w:t xml:space="preserve">A section </w:t>
+        </w:r>
+      </w:ins>
+      <w:ins w:id="75" w:author="Richard Garth" w:date="2021-06-04T23:24:00Z">
+        <w:r>
+          <w:rPr>
+            <w:lang w:val="en-US"/>
+          </w:rPr>
+          <w:t xml:space="preserve">of land </w:t>
+        </w:r>
+      </w:ins>
+      <w:ins w:id="76" w:author="Richard Garth" w:date="2021-06-04T23:19:00Z">
+        <w:r>
+          <w:rPr>
+            <w:lang w:val="en-US"/>
+          </w:rPr>
+          <w:t xml:space="preserve">with </w:t>
+        </w:r>
+      </w:ins>
+      <w:ins w:id="77" w:author="Richard Garth" w:date="2021-06-04T23:24:00Z">
+        <w:r>
+          <w:rPr>
+            <w:lang w:val="en-US"/>
+          </w:rPr>
+          <w:t xml:space="preserve">a forest next to a </w:t>
+        </w:r>
+      </w:ins>
+      <w:ins w:id="78" w:author="Richard Garth" w:date="2021-06-04T23:21:00Z">
+        <w:r>
+          <w:rPr>
+            <w:lang w:val="en-US"/>
+          </w:rPr>
+          <w:t>deep valley filled with water</w:t>
+        </w:r>
+      </w:ins>
+      <w:ins w:id="79" w:author="Richard Garth" w:date="2021-06-04T23:37:00Z">
+        <w:r>
+          <w:rPr>
+            <w:lang w:val="en-US"/>
+          </w:rPr>
+          <w:t xml:space="preserve">. The terrain has both </w:t>
+        </w:r>
+      </w:ins>
+      <w:ins w:id="80" w:author="Richard Garth" w:date="2021-06-04T23:38:00Z">
+        <w:r>
+          <w:rPr>
+            <w:lang w:val="en-US"/>
+          </w:rPr>
+          <w:t xml:space="preserve">height, </w:t>
+        </w:r>
+      </w:ins>
+      <w:ins w:id="81" w:author="Richard Garth" w:date="2021-06-04T23:37:00Z">
+        <w:r>
+          <w:rPr>
+            <w:lang w:val="en-US"/>
+          </w:rPr>
+          <w:t>textures</w:t>
+        </w:r>
+      </w:ins>
+      <w:ins w:id="82" w:author="Richard Garth" w:date="2021-06-04T23:38:00Z">
+        <w:r>
+          <w:rPr>
+            <w:lang w:val="en-US"/>
+          </w:rPr>
+          <w:t>, trees, water</w:t>
+        </w:r>
+      </w:ins>
+      <w:ins w:id="83" w:author="Richard Garth" w:date="2021-06-04T23:37:00Z">
+        <w:r>
+          <w:rPr>
+            <w:lang w:val="en-US"/>
+          </w:rPr>
+          <w:t xml:space="preserve"> and </w:t>
+        </w:r>
+      </w:ins>
+      <w:ins w:id="84" w:author="Richard Garth" w:date="2021-06-04T23:38:00Z">
+        <w:r>
+          <w:rPr>
+            <w:lang w:val="en-US"/>
+          </w:rPr>
+          <w:t xml:space="preserve">billboard </w:t>
+        </w:r>
+        <w:proofErr w:type="gramStart"/>
+        <w:r>
+          <w:rPr>
+            <w:lang w:val="en-US"/>
+          </w:rPr>
+          <w:t>details</w:t>
+        </w:r>
+      </w:ins>
+      <w:proofErr w:type="gramEnd"/>
+    </w:p>
+    <w:p>
+      <w:pPr>
+        <w:rPr>
+          <w:ins w:id="85" w:author="Richard Garth" w:date="2021-06-04T23:25:00Z"/>
           <w:lang w:val="en-US"/>
         </w:rPr>
       </w:pPr>
@@ -1664,6 +2145,62 @@
           <w:lang w:val="en-US"/>
         </w:rPr>
       </w:pPr>
+      <w:ins w:id="86" w:author="Richard Garth" w:date="2021-06-04T23:25:00Z">
+        <w:r>
+          <w:rPr>
+            <w:noProof/>
+            <w:lang w:val="en-US"/>
+          </w:rPr>
+          <w:drawing>
+            <wp:inline distT="0" distB="0" distL="0" distR="0" wp14:anchorId="33A99312" wp14:editId="3E3D40AA">
+              <wp:extent cx="4876800" cy="1742564"/>
+              <wp:effectExtent l="0" t="0" r="0" b="0"/>
+              <wp:docPr id="1" name="Picture 1" descr="A picture containing text, silhouette, night sky&#10;&#10;Description automatically generated"/>
+              <wp:cNvGraphicFramePr>
+                <a:graphicFrameLocks xmlns:a="http://schemas.openxmlformats.org/drawingml/2006/main" noChangeAspect="1"/>
+              </wp:cNvGraphicFramePr>
+              <a:graphic xmlns:a="http://schemas.openxmlformats.org/drawingml/2006/main">
+                <a:graphicData uri="http://schemas.openxmlformats.org/drawingml/2006/picture">
+                  <pic:pic xmlns:pic="http://schemas.openxmlformats.org/drawingml/2006/picture">
+                    <pic:nvPicPr>
+                      <pic:cNvPr id="1" name="Picture 1" descr="A picture containing text, silhouette, night sky&#10;&#10;Description automatically generated"/>
+                      <pic:cNvPicPr/>
+                    </pic:nvPicPr>
+                    <pic:blipFill>
+                      <a:blip r:embed="rId25">
+                        <a:extLst>
+                          <a:ext uri="{28A0092B-C50C-407E-A947-70E740481C1C}">
+                            <a14:useLocalDpi xmlns:a14="http://schemas.microsoft.com/office/drawing/2010/main" val="0"/>
+                          </a:ext>
+                        </a:extLst>
+                      </a:blip>
+                      <a:stretch>
+                        <a:fillRect/>
+                      </a:stretch>
+                    </pic:blipFill>
+                    <pic:spPr>
+                      <a:xfrm>
+                        <a:off x="0" y="0"/>
+                        <a:ext cx="4888544" cy="1746760"/>
+                      </a:xfrm>
+                      <a:prstGeom prst="rect">
+                        <a:avLst/>
+                      </a:prstGeom>
+                    </pic:spPr>
+                  </pic:pic>
+                </a:graphicData>
+              </a:graphic>
+            </wp:inline>
+          </w:drawing>
+        </w:r>
+      </w:ins>
+    </w:p>
+    <w:p>
+      <w:pPr>
+        <w:rPr>
+          <w:lang w:val="en-US"/>
+        </w:rPr>
+      </w:pPr>
     </w:p>
     <w:p>
       <w:pPr>
@@ -1682,8 +2219,24 @@
         <w:rPr>
           <w:lang w:val="en-US"/>
         </w:rPr>
-        <w:t xml:space="preserve"> Example: Burning Tiki Lamps</w:t>
+        <w:t xml:space="preserve"> </w:t>
       </w:r>
+      <w:del w:id="87" w:author="Richard Garth" w:date="2021-06-04T23:16:00Z">
+        <w:r>
+          <w:rPr>
+            <w:lang w:val="en-US"/>
+          </w:rPr>
+          <w:delText>Example: Burning Tiki Lamps</w:delText>
+        </w:r>
+      </w:del>
+      <w:ins w:id="88" w:author="Richard Garth" w:date="2021-06-04T23:17:00Z">
+        <w:r>
+          <w:rPr>
+            <w:lang w:val="en-US"/>
+          </w:rPr>
+          <w:t>Fireplace</w:t>
+        </w:r>
+      </w:ins>
     </w:p>
     <w:p>
       <w:pPr>
@@ -1720,436 +2273,10 @@
           <w:numId w:val="5"/>
         </w:numPr>
         <w:rPr>
-          <w:lang w:val="en-US"/>
-        </w:rPr>
-      </w:pPr>
-      <w:r>
-        <w:t>Direct </w:t>
-      </w:r>
-      <w:hyperlink r:id="rId25" w:history="1">
-        <w:r>
-          <w:rPr>
-            <w:rStyle w:val="Hyperlink"/>
-          </w:rPr>
-          <w:t>light sources</w:t>
-        </w:r>
-      </w:hyperlink>
-      <w:r>
-        <w:t> beyon</w:t>
-      </w:r>
-      <w:r>
-        <w:t>d the default Directional Light</w:t>
-      </w:r>
-    </w:p>
-    <w:p>
-      <w:pPr>
-        <w:pStyle w:val="ListParagraph"/>
-        <w:numPr>
-          <w:ilvl w:val="0"/>
-          <w:numId w:val="5"/>
-        </w:numPr>
-        <w:rPr>
-          <w:lang w:val="en-US"/>
-        </w:rPr>
-      </w:pPr>
-      <w:r>
-        <w:t>Particle effects</w:t>
-      </w:r>
-    </w:p>
-    <w:p>
-      <w:pPr>
-        <w:tabs>
-          <w:tab w:val="left" w:pos="2813"/>
-        </w:tabs>
-        <w:rPr>
-          <w:lang w:val="en-US"/>
-        </w:rPr>
-      </w:pPr>
-      <w:r>
-        <w:rPr>
-          <w:lang w:val="en-US"/>
-        </w:rPr>
-        <w:tab/>
-      </w:r>
-    </w:p>
-    <w:p>
-      <w:pPr>
-        <w:rPr>
-          <w:b/>
-          <w:lang w:val="en-US"/>
-        </w:rPr>
-      </w:pPr>
-      <w:r>
-        <w:rPr>
-          <w:b/>
-          <w:lang w:val="en-US"/>
-        </w:rPr>
-        <w:t>Where in Hierarchy</w:t>
-      </w:r>
-    </w:p>
-    <w:p>
-      <w:pPr>
-        <w:pStyle w:val="ListParagraph"/>
-        <w:numPr>
-          <w:ilvl w:val="0"/>
-          <w:numId w:val="5"/>
-        </w:numPr>
-        <w:rPr>
-          <w:lang w:val="en-US"/>
-        </w:rPr>
-      </w:pPr>
-      <w:r>
-        <w:rPr>
-          <w:lang w:val="en-US"/>
-        </w:rPr>
-        <w:t>/</w:t>
-      </w:r>
-      <w:r>
-        <w:rPr>
-          <w:lang w:val="en-US"/>
-        </w:rPr>
-        <w:t>Terrain</w:t>
-      </w:r>
-      <w:r>
-        <w:rPr>
-          <w:lang w:val="en-US"/>
-        </w:rPr>
-        <w:t>/Torches/Tiki Torch 1-10</w:t>
-      </w:r>
-    </w:p>
-    <w:p>
-      <w:pPr>
-        <w:rPr>
-          <w:lang w:val="en-US"/>
-        </w:rPr>
-      </w:pPr>
-    </w:p>
-    <w:p>
-      <w:pPr>
-        <w:rPr>
-          <w:lang w:val="en-US"/>
-        </w:rPr>
-      </w:pPr>
-      <w:r>
-        <w:rPr>
-          <w:b/>
-          <w:lang w:val="en-US"/>
-        </w:rPr>
-        <w:t>Description</w:t>
-      </w:r>
-      <w:r>
-        <w:rPr>
-          <w:lang w:val="en-US"/>
-        </w:rPr>
-        <w:t>:</w:t>
-      </w:r>
-    </w:p>
-    <w:p>
-      <w:pPr>
-        <w:rPr>
-          <w:lang w:val="en-US"/>
-        </w:rPr>
-      </w:pPr>
-    </w:p>
-    <w:p>
-      <w:pPr>
-        <w:rPr>
-          <w:lang w:val="en-US"/>
-        </w:rPr>
-      </w:pPr>
-      <w:r>
-        <w:rPr>
-          <w:b/>
-          <w:lang w:val="en-US"/>
-        </w:rPr>
-        <w:t>Screenshot</w:t>
-      </w:r>
-      <w:r>
-        <w:rPr>
-          <w:lang w:val="en-US"/>
-        </w:rPr>
-        <w:t>:</w:t>
-      </w:r>
-    </w:p>
-    <w:p>
-      <w:pPr>
-        <w:rPr>
-          <w:ins w:id="28" w:author="Richard Garth" w:date="2021-06-04T23:10:00Z"/>
-          <w:lang w:val="en-US"/>
-        </w:rPr>
-      </w:pPr>
-      <w:ins w:id="29" w:author="Richard Garth" w:date="2021-06-04T23:10:00Z">
-        <w:r>
-          <w:rPr>
-            <w:lang w:val="en-US"/>
-          </w:rPr>
-          <w:br w:type="page"/>
-        </w:r>
-      </w:ins>
-    </w:p>
-    <w:p>
-      <w:pPr>
-        <w:rPr>
-          <w:del w:id="30" w:author="Richard Garth" w:date="2021-06-04T23:10:00Z"/>
-          <w:lang w:val="en-US"/>
-        </w:rPr>
-      </w:pPr>
-    </w:p>
-    <w:p>
-      <w:pPr>
-        <w:pStyle w:val="Heading1"/>
-        <w:rPr>
-          <w:lang w:val="en-US"/>
-        </w:rPr>
-      </w:pPr>
-      <w:r>
-        <w:rPr>
-          <w:lang w:val="en-US"/>
-        </w:rPr>
-        <w:t>Assets Used</w:t>
-      </w:r>
-    </w:p>
-    <w:p>
-      <w:pPr>
-        <w:rPr>
-          <w:lang w:val="en-AU"/>
-        </w:rPr>
-      </w:pPr>
-      <w:r>
-        <w:rPr>
-          <w:lang w:val="en-AU"/>
-        </w:rPr>
-        <w:t>You are allowed to use any 3rd party assets (models, textures, scripts, music, sfx, etc) in creating your game, so long as you have license to use them. Copyright violation is a breach of academic integrity and will be treated appropriately.</w:t>
-      </w:r>
-      <w:r>
-        <w:rPr>
-          <w:lang w:val="en-AU"/>
-        </w:rPr>
-        <w:t xml:space="preserve"> </w:t>
-      </w:r>
-      <w:r>
-        <w:rPr>
-          <w:lang w:val="en-AU"/>
-        </w:rPr>
-        <w:t>Your report </w:t>
-      </w:r>
-      <w:r>
-        <w:rPr>
-          <w:b/>
-          <w:bCs/>
-          <w:lang w:val="en-AU"/>
-        </w:rPr>
-        <w:t>must</w:t>
-      </w:r>
-      <w:r>
-        <w:rPr>
-          <w:lang w:val="en-AU"/>
-        </w:rPr>
-        <w:t> include a list of all such assets that you use in your game.</w:t>
-      </w:r>
-    </w:p>
-    <w:p>
-      <w:pPr>
-        <w:rPr>
-          <w:lang w:val="en-AU"/>
-        </w:rPr>
-      </w:pPr>
-    </w:p>
-    <w:p>
-      <w:pPr>
-        <w:pStyle w:val="Heading2"/>
-        <w:rPr>
-          <w:lang w:val="en-AU"/>
-        </w:rPr>
-      </w:pPr>
-      <w:r>
-        <w:rPr>
-          <w:lang w:val="en-AU"/>
-        </w:rPr>
-        <w:t>Textures</w:t>
-      </w:r>
-    </w:p>
-    <w:p>
-      <w:pPr>
-        <w:pStyle w:val="ListParagraph"/>
-        <w:numPr>
-          <w:ilvl w:val="0"/>
-          <w:numId w:val="5"/>
-        </w:numPr>
-        <w:rPr>
-          <w:ins w:id="31" w:author="Richard Garth" w:date="2021-06-04T22:57:00Z"/>
-          <w:lang w:val="en"/>
-        </w:rPr>
-      </w:pPr>
-      <w:ins w:id="32" w:author="Richard Garth" w:date="2021-06-04T22:57:00Z">
-        <w:r>
-          <w:rPr>
-            <w:lang w:val="en"/>
-          </w:rPr>
-          <w:t>Brick</w:t>
-        </w:r>
-        <w:r>
-          <w:rPr>
-            <w:lang w:val="en"/>
-          </w:rPr>
-          <w:t>s on the House</w:t>
-        </w:r>
-        <w:r>
-          <w:rPr>
-            <w:lang w:val="en"/>
-          </w:rPr>
-          <w:t xml:space="preserve"> - </w:t>
-        </w:r>
-        <w:r>
-          <w:rPr>
-            <w:lang w:val="en"/>
-          </w:rPr>
-          <w:t>Tileable Bricks Wall</w:t>
-        </w:r>
-        <w:r>
-          <w:rPr>
-            <w:lang w:val="en"/>
-          </w:rPr>
-          <w:t xml:space="preserve"> </w:t>
-        </w:r>
-        <w:r>
-          <w:rPr>
-            <w:lang w:val="en"/>
-          </w:rPr>
-          <w:t xml:space="preserve">by </w:t>
-        </w:r>
-        <w:r>
-          <w:rPr>
-            <w:lang w:val="en"/>
-          </w:rPr>
-          <w:t>Game-Ready Studios</w:t>
-        </w:r>
-        <w:r>
-          <w:rPr>
-            <w:lang w:val="en"/>
-          </w:rPr>
-          <w:t xml:space="preserve"> </w:t>
-        </w:r>
-        <w:r>
-          <w:rPr>
-            <w:lang w:val="en"/>
-          </w:rPr>
-          <w:t>(</w:t>
-        </w:r>
-        <w:r>
-          <w:rPr>
-            <w:lang w:val="en"/>
-          </w:rPr>
-          <w:fldChar w:fldCharType="begin"/>
-        </w:r>
-        <w:r>
-          <w:rPr>
-            <w:lang w:val="en"/>
-          </w:rPr>
-          <w:instrText xml:space="preserve"> HYPERLINK "</w:instrText>
-        </w:r>
-        <w:r>
-          <w:rPr>
-            <w:lang w:val="en"/>
-          </w:rPr>
-          <w:instrText>http://game-ready.store/</w:instrText>
-        </w:r>
-        <w:r>
-          <w:rPr>
-            <w:lang w:val="en"/>
-          </w:rPr>
-          <w:instrText xml:space="preserve">" </w:instrText>
-        </w:r>
-        <w:r>
-          <w:rPr>
-            <w:lang w:val="en"/>
-          </w:rPr>
-          <w:fldChar w:fldCharType="separate"/>
-        </w:r>
-        <w:r>
-          <w:rPr>
-            <w:rStyle w:val="Hyperlink"/>
-            <w:lang w:val="en"/>
-          </w:rPr>
-          <w:t>http://game-ready.store/</w:t>
-        </w:r>
-        <w:r>
-          <w:rPr>
-            <w:lang w:val="en"/>
-          </w:rPr>
-          <w:fldChar w:fldCharType="end"/>
-        </w:r>
-        <w:r>
-          <w:fldChar w:fldCharType="begin"/>
-        </w:r>
-        <w:r>
-          <w:instrText xml:space="preserve"> HYPERLINK "https://opengameart.org/content/50-free-textures-5-with-normalmaps" </w:instrText>
-        </w:r>
-        <w:r>
-          <w:fldChar w:fldCharType="separate"/>
-        </w:r>
-        <w:r>
-          <w:rPr>
-            <w:rStyle w:val="Hyperlink"/>
-            <w:lang w:val="en"/>
-          </w:rPr>
-          <w:fldChar w:fldCharType="end"/>
-        </w:r>
-        <w:r>
-          <w:rPr>
-            <w:lang w:val="en"/>
-          </w:rPr>
-          <w:t>)</w:t>
-        </w:r>
-      </w:ins>
-    </w:p>
-    <w:p>
-      <w:pPr>
-        <w:pStyle w:val="ListParagraph"/>
-        <w:numPr>
-          <w:ilvl w:val="0"/>
-          <w:numId w:val="5"/>
-        </w:numPr>
-        <w:rPr>
-          <w:ins w:id="33" w:author="Richard Garth" w:date="2021-06-04T23:09:00Z"/>
-          <w:lang w:val="en"/>
-        </w:rPr>
-      </w:pPr>
-      <w:ins w:id="34" w:author="Richard Garth" w:date="2021-06-04T22:57:00Z">
-        <w:r>
-          <w:rPr>
-            <w:lang w:val="en"/>
-          </w:rPr>
-          <w:t>Wood, Grass, Trees, Fire, Rocks, Roof, Dirt, Stone</w:t>
-        </w:r>
-      </w:ins>
-      <w:ins w:id="35" w:author="Richard Garth" w:date="2021-06-04T23:00:00Z">
-        <w:r>
-          <w:rPr>
-            <w:lang w:val="en"/>
-          </w:rPr>
-          <w:t>, Ferns – Standard Assets Provided</w:t>
-        </w:r>
-      </w:ins>
-    </w:p>
-    <w:p>
-      <w:pPr>
-        <w:pStyle w:val="ListParagraph"/>
-        <w:numPr>
-          <w:ilvl w:val="0"/>
-          <w:numId w:val="5"/>
-        </w:numPr>
-        <w:rPr>
-          <w:ins w:id="36" w:author="Richard Garth" w:date="2021-06-04T22:57:00Z"/>
-          <w:lang w:val="en"/>
-          <w:rPrChange w:id="37" w:author="Richard Garth" w:date="2021-06-04T23:10:00Z">
-            <w:rPr>
-              <w:ins w:id="38" w:author="Richard Garth" w:date="2021-06-04T22:57:00Z"/>
-              <w:lang w:val="en"/>
-            </w:rPr>
-          </w:rPrChange>
-        </w:rPr>
-        <w:pPrChange w:id="39" w:author="Richard Garth" w:date="2021-06-04T23:10:00Z">
+          <w:del w:id="89" w:author="Richard Garth" w:date="2021-06-04T23:25:00Z"/>
+          <w:lang w:val="en-US"/>
+        </w:rPr>
+        <w:pPrChange w:id="90" w:author="Richard Garth" w:date="2021-06-04T23:25:00Z">
           <w:pPr>
             <w:pStyle w:val="ListParagraph"/>
             <w:numPr>
@@ -2159,52 +2286,79 @@
           </w:pPr>
         </w:pPrChange>
       </w:pPr>
-      <w:ins w:id="40" w:author="Richard Garth" w:date="2021-06-04T23:09:00Z">
-        <w:r>
-          <w:rPr>
-            <w:lang w:val="en"/>
-          </w:rPr>
-          <w:t xml:space="preserve">Carpet - </w:t>
-        </w:r>
-        <w:r>
-          <w:rPr>
-            <w:lang w:val="en"/>
-          </w:rPr>
-          <w:t>Nice Materials Pack Vol. 2</w:t>
-        </w:r>
-        <w:r>
-          <w:rPr>
-            <w:lang w:val="en"/>
-          </w:rPr>
-          <w:t xml:space="preserve"> by </w:t>
-        </w:r>
-      </w:ins>
-      <w:ins w:id="41" w:author="Richard Garth" w:date="2021-06-04T23:10:00Z">
-        <w:r>
-          <w:rPr>
-            <w:lang w:val="en"/>
-          </w:rPr>
-          <w:t>Çağlayan Karagözler</w:t>
-        </w:r>
-        <w:r>
-          <w:rPr>
-            <w:lang w:val="en"/>
-          </w:rPr>
-          <w:t xml:space="preserve"> (</w:t>
-        </w:r>
-        <w:r>
-          <w:rPr>
-            <w:lang w:val="en"/>
-          </w:rPr>
-          <w:t>https://caglayankaragozler.com/</w:t>
-        </w:r>
-        <w:r>
-          <w:rPr>
-            <w:lang w:val="en"/>
-          </w:rPr>
-          <w:t>)</w:t>
-        </w:r>
-      </w:ins>
+      <w:del w:id="91" w:author="Richard Garth" w:date="2021-06-04T23:25:00Z">
+        <w:r>
+          <w:delText>Dir</w:delText>
+        </w:r>
+      </w:del>
+      <w:ins w:id="92" w:author="Richard Garth" w:date="2021-06-04T23:25:00Z">
+        <w:r>
+          <w:t>A</w:t>
+        </w:r>
+        <w:r>
+          <w:t xml:space="preserve"> dressed/furnished</w:t>
+        </w:r>
+        <w:r>
+          <w:t> </w:t>
+        </w:r>
+        <w:r>
+          <w:rPr>
+            <w:b/>
+            <w:bCs/>
+          </w:rPr>
+          <w:t>indoor</w:t>
+        </w:r>
+        <w:r>
+          <w:t xml:space="preserve"> section </w:t>
+        </w:r>
+        <w:r>
+          <w:t>constructed</w:t>
+        </w:r>
+        <w:r>
+          <w:t xml:space="preserve"> using ProBuilder</w:t>
+        </w:r>
+        <w:r>
+          <w:t xml:space="preserve"> and/or </w:t>
+        </w:r>
+        <w:r>
+          <w:t>Unity primitives</w:t>
+        </w:r>
+        <w:r>
+          <w:t xml:space="preserve"> </w:t>
+        </w:r>
+      </w:ins>
+      <w:del w:id="93" w:author="Richard Garth" w:date="2021-06-04T23:25:00Z">
+        <w:r>
+          <w:delText>ect </w:delText>
+        </w:r>
+        <w:r>
+          <w:fldChar w:fldCharType="begin"/>
+        </w:r>
+        <w:r>
+          <w:delInstrText xml:space="preserve"> HYPERLINK "https://docs.unity3d.com/Manual/LightSources.html" </w:delInstrText>
+        </w:r>
+        <w:r>
+          <w:fldChar w:fldCharType="separate"/>
+        </w:r>
+        <w:r>
+          <w:rPr>
+            <w:rStyle w:val="Hyperlink"/>
+          </w:rPr>
+          <w:delText>light sources</w:delText>
+        </w:r>
+        <w:r>
+          <w:rPr>
+            <w:rStyle w:val="Hyperlink"/>
+          </w:rPr>
+          <w:fldChar w:fldCharType="end"/>
+        </w:r>
+        <w:r>
+          <w:delText> beyon</w:delText>
+        </w:r>
+        <w:r>
+          <w:delText>d the default Directional Light</w:delText>
+        </w:r>
+      </w:del>
     </w:p>
     <w:p>
       <w:pPr>
@@ -2214,208 +2368,10 @@
           <w:numId w:val="5"/>
         </w:numPr>
         <w:rPr>
-          <w:del w:id="42" w:author="Richard Garth" w:date="2021-06-04T22:57:00Z"/>
-          <w:lang w:val="en"/>
-        </w:rPr>
-      </w:pPr>
-      <w:del w:id="43" w:author="Richard Garth" w:date="2021-06-04T22:57:00Z">
-        <w:r>
-          <w:rPr>
-            <w:lang w:val="en-AU"/>
-          </w:rPr>
-          <w:delText xml:space="preserve">E.g. </w:delText>
-        </w:r>
-        <w:r>
-          <w:rPr>
-            <w:lang w:val="en"/>
-          </w:rPr>
-          <w:delText xml:space="preserve">Grass, Wood, Brick - </w:delText>
-        </w:r>
-        <w:r>
-          <w:rPr>
-            <w:b/>
-            <w:lang w:val="en"/>
-          </w:rPr>
-          <w:delText>50 free textures with Normal Maps</w:delText>
-        </w:r>
-        <w:r>
-          <w:rPr>
-            <w:lang w:val="en"/>
-          </w:rPr>
-          <w:delText xml:space="preserve"> by rubberduck (</w:delText>
-        </w:r>
-        <w:r>
-          <w:fldChar w:fldCharType="begin"/>
-        </w:r>
-        <w:r>
-          <w:delInstrText xml:space="preserve"> HYPERLINK "https://opengameart.org/c</w:delInstrText>
-        </w:r>
-        <w:r>
-          <w:delInstrText xml:space="preserve">ontent/50-free-textures-5-with-normalmaps" </w:delInstrText>
-        </w:r>
-        <w:r>
-          <w:fldChar w:fldCharType="separate"/>
-        </w:r>
-        <w:r>
-          <w:rPr>
-            <w:rStyle w:val="Hyperlink"/>
-            <w:lang w:val="en"/>
-          </w:rPr>
-          <w:delText>OpenGameArt.Org</w:delText>
-        </w:r>
-        <w:r>
-          <w:rPr>
-            <w:rStyle w:val="Hyperlink"/>
-            <w:lang w:val="en"/>
-          </w:rPr>
-          <w:fldChar w:fldCharType="end"/>
-        </w:r>
-        <w:r>
-          <w:rPr>
-            <w:lang w:val="en"/>
-          </w:rPr>
-          <w:delText>)</w:delText>
-        </w:r>
-      </w:del>
-    </w:p>
-    <w:p>
-      <w:pPr>
-        <w:pStyle w:val="Heading2"/>
-        <w:rPr>
-          <w:lang w:val="en-AU"/>
-        </w:rPr>
-      </w:pPr>
-      <w:r>
-        <w:rPr>
-          <w:lang w:val="en-AU"/>
-        </w:rPr>
-        <w:t>Details</w:t>
-      </w:r>
-    </w:p>
-    <w:p>
-      <w:pPr>
-        <w:pStyle w:val="ListParagraph"/>
-        <w:numPr>
-          <w:ilvl w:val="0"/>
-          <w:numId w:val="5"/>
-        </w:numPr>
-        <w:rPr>
-          <w:lang w:val="en-AU"/>
-        </w:rPr>
-      </w:pPr>
-      <w:ins w:id="44" w:author="Richard Garth" w:date="2021-06-04T23:00:00Z">
-        <w:r>
-          <w:rPr>
-            <w:lang w:val="en-AU"/>
-          </w:rPr>
-          <w:t>N/A</w:t>
-        </w:r>
-      </w:ins>
-    </w:p>
-    <w:p>
-      <w:pPr>
-        <w:pStyle w:val="Heading2"/>
-        <w:rPr>
-          <w:lang w:val="en-AU"/>
-        </w:rPr>
-      </w:pPr>
-      <w:r>
-        <w:rPr>
-          <w:lang w:val="en-AU"/>
-        </w:rPr>
-        <w:t>Models</w:t>
-      </w:r>
-    </w:p>
-    <w:p>
-      <w:pPr>
-        <w:pStyle w:val="ListParagraph"/>
-        <w:numPr>
-          <w:ilvl w:val="0"/>
-          <w:numId w:val="5"/>
-        </w:numPr>
-        <w:rPr>
-          <w:lang w:val="en-AU"/>
-        </w:rPr>
-      </w:pPr>
-      <w:ins w:id="45" w:author="Richard Garth" w:date="2021-06-04T23:01:00Z">
-        <w:r>
-          <w:rPr>
-            <w:lang w:val="en-AU"/>
-          </w:rPr>
-          <w:t>N/A</w:t>
-        </w:r>
-      </w:ins>
-    </w:p>
-    <w:p>
-      <w:pPr>
-        <w:pStyle w:val="Heading2"/>
-        <w:rPr>
-          <w:lang w:val="en-AU"/>
-        </w:rPr>
-      </w:pPr>
-      <w:r>
-        <w:rPr>
-          <w:lang w:val="en-AU"/>
-        </w:rPr>
-        <w:t>Scripts</w:t>
-      </w:r>
-    </w:p>
-    <w:p>
-      <w:pPr>
-        <w:pStyle w:val="ListParagraph"/>
-        <w:numPr>
-          <w:ilvl w:val="0"/>
-          <w:numId w:val="5"/>
-        </w:numPr>
-        <w:rPr>
-          <w:lang w:val="en-AU"/>
-        </w:rPr>
-      </w:pPr>
-      <w:ins w:id="46" w:author="Richard Garth" w:date="2021-06-04T23:01:00Z">
-        <w:r>
-          <w:rPr>
-            <w:lang w:val="en-AU"/>
-          </w:rPr>
-          <w:t xml:space="preserve">First Person Camera – </w:t>
-        </w:r>
-        <w:r>
-          <w:rPr>
-            <w:lang w:val="en"/>
-          </w:rPr>
-          <w:t>Standard Assets Provided</w:t>
-        </w:r>
-      </w:ins>
-    </w:p>
-    <w:p>
-      <w:pPr>
-        <w:pStyle w:val="Heading2"/>
-        <w:rPr>
-          <w:lang w:val="en-AU"/>
-        </w:rPr>
-      </w:pPr>
-      <w:r>
-        <w:rPr>
-          <w:lang w:val="en-AU"/>
-        </w:rPr>
-        <w:t>Audio</w:t>
-      </w:r>
-    </w:p>
-    <w:p>
-      <w:pPr>
-        <w:pStyle w:val="ListParagraph"/>
-        <w:numPr>
-          <w:ilvl w:val="0"/>
-          <w:numId w:val="5"/>
-        </w:numPr>
-        <w:rPr>
-          <w:lang w:val="en-AU"/>
-          <w:rPrChange w:id="47" w:author="Richard Garth" w:date="2021-06-04T23:01:00Z">
-            <w:rPr>
-              <w:lang w:val="en-AU"/>
-            </w:rPr>
-          </w:rPrChange>
-        </w:rPr>
-        <w:pPrChange w:id="48" w:author="Richard Garth" w:date="2021-06-04T23:01:00Z">
+          <w:del w:id="94" w:author="Richard Garth" w:date="2021-06-04T23:25:00Z"/>
+          <w:lang w:val="en-US"/>
+        </w:rPr>
+        <w:pPrChange w:id="95" w:author="Richard Garth" w:date="2021-06-04T23:25:00Z">
           <w:pPr>
             <w:pStyle w:val="ListParagraph"/>
             <w:numPr>
@@ -2425,15 +2381,2447 @@
           </w:pPr>
         </w:pPrChange>
       </w:pPr>
-      <w:ins w:id="49" w:author="Richard Garth" w:date="2021-06-04T23:01:00Z">
+      <w:del w:id="96" w:author="Richard Garth" w:date="2021-06-04T23:25:00Z">
+        <w:r>
+          <w:delText>Particle effects</w:delText>
+        </w:r>
+      </w:del>
+    </w:p>
+    <w:p>
+      <w:pPr>
+        <w:pStyle w:val="ListParagraph"/>
+        <w:numPr>
+          <w:ilvl w:val="0"/>
+          <w:numId w:val="5"/>
+        </w:numPr>
+        <w:rPr>
+          <w:lang w:val="en-US"/>
+        </w:rPr>
+        <w:pPrChange w:id="97" w:author="Richard Garth" w:date="2021-06-04T23:25:00Z">
+          <w:pPr>
+            <w:tabs>
+              <w:tab w:val="left" w:pos="2813"/>
+            </w:tabs>
+          </w:pPr>
+        </w:pPrChange>
+      </w:pPr>
+      <w:r>
+        <w:rPr>
+          <w:lang w:val="en-US"/>
+        </w:rPr>
+        <w:tab/>
+      </w:r>
+    </w:p>
+    <w:p>
+      <w:pPr>
+        <w:rPr>
+          <w:b/>
+          <w:lang w:val="en-US"/>
+        </w:rPr>
+      </w:pPr>
+      <w:proofErr w:type="gramStart"/>
+      <w:r>
+        <w:rPr>
+          <w:b/>
+          <w:lang w:val="en-US"/>
+        </w:rPr>
+        <w:t>Where</w:t>
+      </w:r>
+      <w:proofErr w:type="gramEnd"/>
+      <w:r>
+        <w:rPr>
+          <w:b/>
+          <w:lang w:val="en-US"/>
+        </w:rPr>
+        <w:t xml:space="preserve"> in Hierarchy</w:t>
+      </w:r>
+    </w:p>
+    <w:p>
+      <w:pPr>
+        <w:pStyle w:val="ListParagraph"/>
+        <w:numPr>
+          <w:ilvl w:val="0"/>
+          <w:numId w:val="5"/>
+        </w:numPr>
+        <w:rPr>
+          <w:lang w:val="en-US"/>
+        </w:rPr>
+      </w:pPr>
+      <w:r>
+        <w:rPr>
+          <w:lang w:val="en-US"/>
+        </w:rPr>
+        <w:t>/</w:t>
+      </w:r>
+      <w:del w:id="98" w:author="Richard Garth" w:date="2021-06-04T23:24:00Z">
+        <w:r>
+          <w:rPr>
+            <w:lang w:val="en-US"/>
+          </w:rPr>
+          <w:delText>Terrain</w:delText>
+        </w:r>
+        <w:r>
+          <w:rPr>
+            <w:lang w:val="en-US"/>
+          </w:rPr>
+          <w:delText>/Torches/Tiki Torch 1-10</w:delText>
+        </w:r>
+      </w:del>
+      <w:ins w:id="99" w:author="Richard Garth" w:date="2021-06-04T23:24:00Z">
+        <w:r>
+          <w:rPr>
+            <w:lang w:val="en-US"/>
+          </w:rPr>
+          <w:t>House</w:t>
+        </w:r>
+      </w:ins>
+    </w:p>
+    <w:p>
+      <w:pPr>
+        <w:rPr>
+          <w:lang w:val="en-US"/>
+        </w:rPr>
+      </w:pPr>
+    </w:p>
+    <w:p>
+      <w:pPr>
+        <w:rPr>
+          <w:lang w:val="en-US"/>
+        </w:rPr>
+      </w:pPr>
+      <w:r>
+        <w:rPr>
+          <w:b/>
+          <w:lang w:val="en-US"/>
+        </w:rPr>
+        <w:t>Description</w:t>
+      </w:r>
+      <w:r>
+        <w:rPr>
+          <w:lang w:val="en-US"/>
+        </w:rPr>
+        <w:t>:</w:t>
+      </w:r>
+    </w:p>
+    <w:p>
+      <w:pPr>
+        <w:rPr>
+          <w:lang w:val="en-US"/>
+        </w:rPr>
+      </w:pPr>
+      <w:ins w:id="100" w:author="Richard Garth" w:date="2021-06-04T23:25:00Z">
+        <w:r>
+          <w:rPr>
+            <w:lang w:val="en-US"/>
+          </w:rPr>
+          <w:t>A small shack with a lit fireplace and a camera</w:t>
+        </w:r>
+      </w:ins>
+      <w:ins w:id="101" w:author="Richard Garth" w:date="2021-06-04T23:38:00Z">
+        <w:r>
+          <w:rPr>
+            <w:lang w:val="en-US"/>
+          </w:rPr>
+          <w:t>. All the textures have normal and height maps,</w:t>
+        </w:r>
+      </w:ins>
+      <w:ins w:id="102" w:author="Richard Garth" w:date="2021-06-04T23:39:00Z">
+        <w:r>
+          <w:rPr>
+            <w:lang w:val="en-US"/>
+          </w:rPr>
+          <w:t xml:space="preserve"> the fireplace is a light source, and the camera displays a live feed to a TV </w:t>
+        </w:r>
+      </w:ins>
+      <w:ins w:id="103" w:author="Richard Garth" w:date="2021-06-04T23:40:00Z">
+        <w:r>
+          <w:rPr>
+            <w:lang w:val="en-US"/>
+          </w:rPr>
+          <w:t>outside.</w:t>
+        </w:r>
+      </w:ins>
+    </w:p>
+    <w:p>
+      <w:pPr>
+        <w:rPr>
+          <w:ins w:id="104" w:author="Richard Garth" w:date="2021-06-04T23:39:00Z"/>
+          <w:lang w:val="en-US"/>
+        </w:rPr>
+      </w:pPr>
+      <w:r>
+        <w:rPr>
+          <w:b/>
+          <w:lang w:val="en-US"/>
+        </w:rPr>
+        <w:t>Screenshot</w:t>
+      </w:r>
+      <w:r>
+        <w:rPr>
+          <w:lang w:val="en-US"/>
+        </w:rPr>
+        <w:t>:</w:t>
+      </w:r>
+    </w:p>
+    <w:p>
+      <w:pPr>
+        <w:rPr>
+          <w:ins w:id="105" w:author="Richard Garth" w:date="2021-06-04T23:16:00Z"/>
+          <w:lang w:val="en-US"/>
+        </w:rPr>
+      </w:pPr>
+      <w:ins w:id="106" w:author="Richard Garth" w:date="2021-06-04T23:25:00Z">
+        <w:r>
+          <w:rPr>
+            <w:noProof/>
+            <w:lang w:val="en-US"/>
+          </w:rPr>
+          <w:t xml:space="preserve"> </w:t>
+        </w:r>
+        <w:r>
+          <w:rPr>
+            <w:noProof/>
+            <w:lang w:val="en-US"/>
+          </w:rPr>
+          <w:drawing>
+            <wp:inline distT="0" distB="0" distL="0" distR="0" wp14:anchorId="5A6539B0" wp14:editId="2F929DBE">
+              <wp:extent cx="4533900" cy="2004064"/>
+              <wp:effectExtent l="0" t="0" r="0" b="0"/>
+              <wp:docPr id="2" name="Picture 2" descr="A picture containing brick, building, building material, stone&#10;&#10;Description automatically generated"/>
+              <wp:cNvGraphicFramePr>
+                <a:graphicFrameLocks xmlns:a="http://schemas.openxmlformats.org/drawingml/2006/main" noChangeAspect="1"/>
+              </wp:cNvGraphicFramePr>
+              <a:graphic xmlns:a="http://schemas.openxmlformats.org/drawingml/2006/main">
+                <a:graphicData uri="http://schemas.openxmlformats.org/drawingml/2006/picture">
+                  <pic:pic xmlns:pic="http://schemas.openxmlformats.org/drawingml/2006/picture">
+                    <pic:nvPicPr>
+                      <pic:cNvPr id="2" name="Picture 2" descr="A picture containing brick, building, building material, stone&#10;&#10;Description automatically generated"/>
+                      <pic:cNvPicPr/>
+                    </pic:nvPicPr>
+                    <pic:blipFill>
+                      <a:blip r:embed="rId26">
+                        <a:extLst>
+                          <a:ext uri="{28A0092B-C50C-407E-A947-70E740481C1C}">
+                            <a14:useLocalDpi xmlns:a14="http://schemas.microsoft.com/office/drawing/2010/main" val="0"/>
+                          </a:ext>
+                        </a:extLst>
+                      </a:blip>
+                      <a:stretch>
+                        <a:fillRect/>
+                      </a:stretch>
+                    </pic:blipFill>
+                    <pic:spPr>
+                      <a:xfrm>
+                        <a:off x="0" y="0"/>
+                        <a:ext cx="4545427" cy="2009159"/>
+                      </a:xfrm>
+                      <a:prstGeom prst="rect">
+                        <a:avLst/>
+                      </a:prstGeom>
+                    </pic:spPr>
+                  </pic:pic>
+                </a:graphicData>
+              </a:graphic>
+            </wp:inline>
+          </w:drawing>
+        </w:r>
+      </w:ins>
+    </w:p>
+    <w:p>
+      <w:pPr>
+        <w:rPr>
+          <w:ins w:id="107" w:author="Richard Garth" w:date="2021-06-04T23:25:00Z"/>
+          <w:lang w:val="en-US"/>
+        </w:rPr>
+      </w:pPr>
+    </w:p>
+    <w:p>
+      <w:pPr>
+        <w:rPr>
+          <w:ins w:id="108" w:author="Richard Garth" w:date="2021-06-04T23:16:00Z"/>
+          <w:lang w:val="en-US"/>
+        </w:rPr>
+      </w:pPr>
+    </w:p>
+    <w:p>
+      <w:pPr>
+        <w:pStyle w:val="Heading2"/>
+        <w:rPr>
+          <w:ins w:id="109" w:author="Richard Garth" w:date="2021-06-04T23:16:00Z"/>
+          <w:lang w:val="en-US"/>
+        </w:rPr>
+      </w:pPr>
+      <w:ins w:id="110" w:author="Richard Garth" w:date="2021-06-04T23:16:00Z">
+        <w:r>
+          <w:rPr>
+            <w:lang w:val="en-US"/>
+          </w:rPr>
+          <w:t>3</w:t>
+        </w:r>
+        <w:r>
+          <w:rPr>
+            <w:lang w:val="en-US"/>
+          </w:rPr>
+          <w:t xml:space="preserve">. </w:t>
+        </w:r>
+      </w:ins>
+      <w:ins w:id="111" w:author="Richard Garth" w:date="2021-06-04T23:17:00Z">
+        <w:r>
+          <w:rPr>
+            <w:lang w:val="en-US"/>
+          </w:rPr>
+          <w:t>Firepit Flue</w:t>
+        </w:r>
+      </w:ins>
+    </w:p>
+    <w:p>
+      <w:pPr>
+        <w:rPr>
+          <w:ins w:id="112" w:author="Richard Garth" w:date="2021-06-04T23:16:00Z"/>
+          <w:lang w:val="en-US"/>
+        </w:rPr>
+      </w:pPr>
+    </w:p>
+    <w:p>
+      <w:pPr>
+        <w:rPr>
+          <w:ins w:id="113" w:author="Richard Garth" w:date="2021-06-04T23:16:00Z"/>
+          <w:lang w:val="en-US"/>
+        </w:rPr>
+      </w:pPr>
+      <w:ins w:id="114" w:author="Richard Garth" w:date="2021-06-04T23:16:00Z">
+        <w:r>
+          <w:rPr>
+            <w:b/>
+            <w:lang w:val="en-US"/>
+          </w:rPr>
+          <w:t>Features used</w:t>
+        </w:r>
+        <w:r>
+          <w:rPr>
+            <w:lang w:val="en-US"/>
+          </w:rPr>
+          <w:t>:</w:t>
+        </w:r>
+      </w:ins>
+    </w:p>
+    <w:p>
+      <w:pPr>
+        <w:pStyle w:val="ListParagraph"/>
+        <w:numPr>
+          <w:ilvl w:val="0"/>
+          <w:numId w:val="5"/>
+        </w:numPr>
+        <w:rPr>
+          <w:ins w:id="115" w:author="Richard Garth" w:date="2021-06-04T23:16:00Z"/>
+          <w:lang w:val="en-US"/>
+        </w:rPr>
+      </w:pPr>
+      <w:ins w:id="116" w:author="Richard Garth" w:date="2021-06-04T23:16:00Z">
+        <w:r>
+          <w:t>Direct </w:t>
+        </w:r>
+        <w:r>
+          <w:fldChar w:fldCharType="begin"/>
+        </w:r>
+        <w:r>
+          <w:instrText xml:space="preserve"> HYPERLINK "https://docs.unity3d.com/Manual/LightSources.html" </w:instrText>
+        </w:r>
+        <w:r>
+          <w:fldChar w:fldCharType="separate"/>
+        </w:r>
+        <w:r>
+          <w:rPr>
+            <w:rStyle w:val="Hyperlink"/>
+          </w:rPr>
+          <w:t>light sources</w:t>
+        </w:r>
+        <w:r>
+          <w:rPr>
+            <w:rStyle w:val="Hyperlink"/>
+          </w:rPr>
+          <w:fldChar w:fldCharType="end"/>
+        </w:r>
+        <w:r>
+          <w:t> beyon</w:t>
+        </w:r>
+        <w:r>
+          <w:t>d the default Directional Light</w:t>
+        </w:r>
+      </w:ins>
+    </w:p>
+    <w:p>
+      <w:pPr>
+        <w:pStyle w:val="ListParagraph"/>
+        <w:numPr>
+          <w:ilvl w:val="0"/>
+          <w:numId w:val="5"/>
+        </w:numPr>
+        <w:rPr>
+          <w:ins w:id="117" w:author="Richard Garth" w:date="2021-06-04T23:31:00Z"/>
+          <w:lang w:val="en-US"/>
+          <w:rPrChange w:id="118" w:author="Richard Garth" w:date="2021-06-04T23:31:00Z">
+            <w:rPr>
+              <w:ins w:id="119" w:author="Richard Garth" w:date="2021-06-04T23:31:00Z"/>
+            </w:rPr>
+          </w:rPrChange>
+        </w:rPr>
+      </w:pPr>
+      <w:ins w:id="120" w:author="Richard Garth" w:date="2021-06-04T23:16:00Z">
+        <w:r>
+          <w:t xml:space="preserve">Particle </w:t>
+        </w:r>
+      </w:ins>
+      <w:ins w:id="121" w:author="Richard Garth" w:date="2021-06-04T23:30:00Z">
+        <w:r>
+          <w:t>systems</w:t>
+        </w:r>
+      </w:ins>
+    </w:p>
+    <w:p>
+      <w:pPr>
+        <w:pStyle w:val="ListParagraph"/>
+        <w:numPr>
+          <w:ilvl w:val="0"/>
+          <w:numId w:val="5"/>
+        </w:numPr>
+        <w:rPr>
+          <w:ins w:id="122" w:author="Richard Garth" w:date="2021-06-04T23:31:00Z"/>
+          <w:lang w:val="en-US"/>
+          <w:rPrChange w:id="123" w:author="Richard Garth" w:date="2021-06-04T23:31:00Z">
+            <w:rPr>
+              <w:ins w:id="124" w:author="Richard Garth" w:date="2021-06-04T23:31:00Z"/>
+              <w:lang w:val="en-US"/>
+            </w:rPr>
+          </w:rPrChange>
+        </w:rPr>
+        <w:pPrChange w:id="125" w:author="Richard Garth" w:date="2021-06-04T23:31:00Z">
+          <w:pPr>
+            <w:pStyle w:val="ListParagraph"/>
+            <w:numPr>
+              <w:numId w:val="5"/>
+            </w:numPr>
+            <w:ind w:hanging="360"/>
+          </w:pPr>
+        </w:pPrChange>
+      </w:pPr>
+      <w:ins w:id="126" w:author="Richard Garth" w:date="2021-06-04T23:31:00Z">
+        <w:r>
+          <w:rPr>
+            <w:lang w:val="en-US"/>
+          </w:rPr>
+          <w:t>Appropriate textures on the indoor section</w:t>
+        </w:r>
+      </w:ins>
+    </w:p>
+    <w:p>
+      <w:pPr>
+        <w:pStyle w:val="ListParagraph"/>
+        <w:numPr>
+          <w:ilvl w:val="0"/>
+          <w:numId w:val="5"/>
+        </w:numPr>
+        <w:rPr>
+          <w:ins w:id="127" w:author="Richard Garth" w:date="2021-06-04T23:16:00Z"/>
+          <w:lang w:val="en-US"/>
+          <w:rPrChange w:id="128" w:author="Richard Garth" w:date="2021-06-04T23:31:00Z">
+            <w:rPr>
+              <w:ins w:id="129" w:author="Richard Garth" w:date="2021-06-04T23:16:00Z"/>
+              <w:lang w:val="en-US"/>
+            </w:rPr>
+          </w:rPrChange>
+        </w:rPr>
+        <w:pPrChange w:id="130" w:author="Richard Garth" w:date="2021-06-04T23:31:00Z">
+          <w:pPr>
+            <w:pStyle w:val="ListParagraph"/>
+            <w:numPr>
+              <w:numId w:val="5"/>
+            </w:numPr>
+            <w:ind w:hanging="360"/>
+          </w:pPr>
+        </w:pPrChange>
+      </w:pPr>
+      <w:ins w:id="131" w:author="Richard Garth" w:date="2021-06-04T23:31:00Z">
+        <w:r>
+          <w:rPr>
+            <w:lang w:val="en-US"/>
+          </w:rPr>
+          <w:t xml:space="preserve">Appropriate textures using height and normal </w:t>
+        </w:r>
+        <w:proofErr w:type="gramStart"/>
+        <w:r>
+          <w:rPr>
+            <w:lang w:val="en-US"/>
+          </w:rPr>
+          <w:t>maps</w:t>
+        </w:r>
+      </w:ins>
+      <w:proofErr w:type="gramEnd"/>
+    </w:p>
+    <w:p>
+      <w:pPr>
+        <w:tabs>
+          <w:tab w:val="left" w:pos="2813"/>
+        </w:tabs>
+        <w:rPr>
+          <w:ins w:id="132" w:author="Richard Garth" w:date="2021-06-04T23:16:00Z"/>
+          <w:lang w:val="en-US"/>
+        </w:rPr>
+      </w:pPr>
+      <w:ins w:id="133" w:author="Richard Garth" w:date="2021-06-04T23:16:00Z">
+        <w:r>
+          <w:rPr>
+            <w:lang w:val="en-US"/>
+          </w:rPr>
+          <w:tab/>
+        </w:r>
+      </w:ins>
+    </w:p>
+    <w:p>
+      <w:pPr>
+        <w:rPr>
+          <w:ins w:id="134" w:author="Richard Garth" w:date="2021-06-04T23:16:00Z"/>
+          <w:b/>
+          <w:lang w:val="en-US"/>
+        </w:rPr>
+      </w:pPr>
+      <w:proofErr w:type="gramStart"/>
+      <w:ins w:id="135" w:author="Richard Garth" w:date="2021-06-04T23:16:00Z">
+        <w:r>
+          <w:rPr>
+            <w:b/>
+            <w:lang w:val="en-US"/>
+          </w:rPr>
+          <w:t>Where</w:t>
+        </w:r>
+        <w:proofErr w:type="gramEnd"/>
+        <w:r>
+          <w:rPr>
+            <w:b/>
+            <w:lang w:val="en-US"/>
+          </w:rPr>
+          <w:t xml:space="preserve"> in Hierarchy</w:t>
+        </w:r>
+      </w:ins>
+    </w:p>
+    <w:p>
+      <w:pPr>
+        <w:pStyle w:val="ListParagraph"/>
+        <w:numPr>
+          <w:ilvl w:val="0"/>
+          <w:numId w:val="5"/>
+        </w:numPr>
+        <w:rPr>
+          <w:ins w:id="136" w:author="Richard Garth" w:date="2021-06-04T23:16:00Z"/>
+          <w:lang w:val="en-US"/>
+        </w:rPr>
+      </w:pPr>
+      <w:ins w:id="137" w:author="Richard Garth" w:date="2021-06-04T23:16:00Z">
+        <w:r>
+          <w:rPr>
+            <w:lang w:val="en-US"/>
+          </w:rPr>
+          <w:t>/</w:t>
+        </w:r>
+      </w:ins>
+      <w:ins w:id="138" w:author="Richard Garth" w:date="2021-06-04T23:26:00Z">
+        <w:r>
+          <w:rPr>
+            <w:lang w:val="en-US"/>
+          </w:rPr>
+          <w:t>House</w:t>
+        </w:r>
+      </w:ins>
+      <w:ins w:id="139" w:author="Richard Garth" w:date="2021-06-04T23:29:00Z">
+        <w:r>
+          <w:rPr>
+            <w:lang w:val="en-US"/>
+          </w:rPr>
+          <w:t>/Fireplace</w:t>
+        </w:r>
+      </w:ins>
+    </w:p>
+    <w:p>
+      <w:pPr>
+        <w:rPr>
+          <w:ins w:id="140" w:author="Richard Garth" w:date="2021-06-04T23:16:00Z"/>
+          <w:lang w:val="en-US"/>
+        </w:rPr>
+      </w:pPr>
+    </w:p>
+    <w:p>
+      <w:pPr>
+        <w:rPr>
+          <w:ins w:id="141" w:author="Richard Garth" w:date="2021-06-04T23:16:00Z"/>
+          <w:lang w:val="en-US"/>
+        </w:rPr>
+      </w:pPr>
+      <w:ins w:id="142" w:author="Richard Garth" w:date="2021-06-04T23:16:00Z">
+        <w:r>
+          <w:rPr>
+            <w:b/>
+            <w:lang w:val="en-US"/>
+          </w:rPr>
+          <w:t>Description</w:t>
+        </w:r>
+        <w:r>
+          <w:rPr>
+            <w:lang w:val="en-US"/>
+          </w:rPr>
+          <w:t>:</w:t>
+        </w:r>
+      </w:ins>
+    </w:p>
+    <w:p>
+      <w:pPr>
+        <w:rPr>
+          <w:ins w:id="143" w:author="Richard Garth" w:date="2021-06-04T23:16:00Z"/>
+          <w:lang w:val="en-US"/>
+        </w:rPr>
+      </w:pPr>
+      <w:ins w:id="144" w:author="Richard Garth" w:date="2021-06-04T23:29:00Z">
+        <w:r>
+          <w:rPr>
+            <w:lang w:val="en-US"/>
+          </w:rPr>
+          <w:t xml:space="preserve">A stone fireplace with </w:t>
+        </w:r>
+      </w:ins>
+      <w:ins w:id="145" w:author="Richard Garth" w:date="2021-06-04T23:30:00Z">
+        <w:r>
+          <w:rPr>
+            <w:lang w:val="en-US"/>
+          </w:rPr>
+          <w:t>a roaring fire inside</w:t>
+        </w:r>
+      </w:ins>
+      <w:ins w:id="146" w:author="Richard Garth" w:date="2021-06-04T23:39:00Z">
+        <w:r>
+          <w:rPr>
+            <w:lang w:val="en-US"/>
+          </w:rPr>
+          <w:t xml:space="preserve">. </w:t>
+        </w:r>
+      </w:ins>
+      <w:ins w:id="147" w:author="Richard Garth" w:date="2021-06-04T23:40:00Z">
+        <w:r>
+          <w:rPr>
+            <w:lang w:val="en-US"/>
+          </w:rPr>
+          <w:t>The stone flue and the brick wall have textures with height and normal maps</w:t>
+        </w:r>
+      </w:ins>
+      <w:ins w:id="148" w:author="Richard Garth" w:date="2021-06-04T23:41:00Z">
+        <w:r>
+          <w:rPr>
+            <w:lang w:val="en-US"/>
+          </w:rPr>
+          <w:t>, and the fire is a particle system that doubles as a light source.</w:t>
+        </w:r>
+      </w:ins>
+    </w:p>
+    <w:p>
+      <w:pPr>
+        <w:rPr>
+          <w:ins w:id="149" w:author="Richard Garth" w:date="2021-06-04T23:16:00Z"/>
+          <w:lang w:val="en-US"/>
+        </w:rPr>
+      </w:pPr>
+      <w:ins w:id="150" w:author="Richard Garth" w:date="2021-06-04T23:16:00Z">
+        <w:r>
+          <w:rPr>
+            <w:b/>
+            <w:lang w:val="en-US"/>
+          </w:rPr>
+          <w:t>Screenshot</w:t>
+        </w:r>
+        <w:r>
+          <w:rPr>
+            <w:lang w:val="en-US"/>
+          </w:rPr>
+          <w:t>:</w:t>
+        </w:r>
+      </w:ins>
+    </w:p>
+    <w:p>
+      <w:pPr>
+        <w:rPr>
+          <w:ins w:id="151" w:author="Richard Garth" w:date="2021-06-04T23:31:00Z"/>
+          <w:lang w:val="en-US"/>
+        </w:rPr>
+      </w:pPr>
+      <w:ins w:id="152" w:author="Richard Garth" w:date="2021-06-04T23:30:00Z">
+        <w:r>
+          <w:rPr>
+            <w:noProof/>
+            <w:lang w:val="en-US"/>
+          </w:rPr>
+          <w:drawing>
+            <wp:inline distT="0" distB="0" distL="0" distR="0" wp14:anchorId="66E0F195" wp14:editId="02A67384">
+              <wp:extent cx="5314950" cy="4867275"/>
+              <wp:effectExtent l="0" t="0" r="0" b="9525"/>
+              <wp:docPr id="4" name="Picture 4" descr="A picture containing text, brick, colorful, graffiti&#10;&#10;Description automatically generated"/>
+              <wp:cNvGraphicFramePr>
+                <a:graphicFrameLocks xmlns:a="http://schemas.openxmlformats.org/drawingml/2006/main" noChangeAspect="1"/>
+              </wp:cNvGraphicFramePr>
+              <a:graphic xmlns:a="http://schemas.openxmlformats.org/drawingml/2006/main">
+                <a:graphicData uri="http://schemas.openxmlformats.org/drawingml/2006/picture">
+                  <pic:pic xmlns:pic="http://schemas.openxmlformats.org/drawingml/2006/picture">
+                    <pic:nvPicPr>
+                      <pic:cNvPr id="4" name="Picture 4" descr="A picture containing text, brick, colorful, graffiti&#10;&#10;Description automatically generated"/>
+                      <pic:cNvPicPr/>
+                    </pic:nvPicPr>
+                    <pic:blipFill>
+                      <a:blip r:embed="rId27">
+                        <a:extLst>
+                          <a:ext uri="{28A0092B-C50C-407E-A947-70E740481C1C}">
+                            <a14:useLocalDpi xmlns:a14="http://schemas.microsoft.com/office/drawing/2010/main" val="0"/>
+                          </a:ext>
+                        </a:extLst>
+                      </a:blip>
+                      <a:stretch>
+                        <a:fillRect/>
+                      </a:stretch>
+                    </pic:blipFill>
+                    <pic:spPr>
+                      <a:xfrm>
+                        <a:off x="0" y="0"/>
+                        <a:ext cx="5314950" cy="4867275"/>
+                      </a:xfrm>
+                      <a:prstGeom prst="rect">
+                        <a:avLst/>
+                      </a:prstGeom>
+                    </pic:spPr>
+                  </pic:pic>
+                </a:graphicData>
+              </a:graphic>
+            </wp:inline>
+          </w:drawing>
+        </w:r>
+      </w:ins>
+    </w:p>
+    <w:p>
+      <w:pPr>
+        <w:rPr>
+          <w:ins w:id="153" w:author="Richard Garth" w:date="2021-06-04T23:31:00Z"/>
+          <w:lang w:val="en-US"/>
+        </w:rPr>
+      </w:pPr>
+      <w:ins w:id="154" w:author="Richard Garth" w:date="2021-06-04T23:31:00Z">
+        <w:r>
+          <w:rPr>
+            <w:lang w:val="en-US"/>
+          </w:rPr>
+          <w:br w:type="page"/>
+        </w:r>
+      </w:ins>
+    </w:p>
+    <w:p>
+      <w:pPr>
+        <w:pStyle w:val="Heading2"/>
+        <w:rPr>
+          <w:ins w:id="155" w:author="Richard Garth" w:date="2021-06-04T23:16:00Z"/>
+          <w:lang w:val="en-US"/>
+        </w:rPr>
+      </w:pPr>
+      <w:ins w:id="156" w:author="Richard Garth" w:date="2021-06-04T23:39:00Z">
+        <w:r>
+          <w:rPr>
+            <w:lang w:val="en-US"/>
+          </w:rPr>
+          <w:lastRenderedPageBreak/>
+          <w:t>4</w:t>
+        </w:r>
+      </w:ins>
+      <w:ins w:id="157" w:author="Richard Garth" w:date="2021-06-04T23:16:00Z">
+        <w:r>
+          <w:rPr>
+            <w:lang w:val="en-US"/>
+          </w:rPr>
+          <w:t xml:space="preserve">. </w:t>
+        </w:r>
+      </w:ins>
+      <w:ins w:id="158" w:author="Richard Garth" w:date="2021-06-04T23:17:00Z">
+        <w:r>
+          <w:rPr>
+            <w:lang w:val="en-US"/>
+          </w:rPr>
+          <w:t>Open Door</w:t>
+        </w:r>
+      </w:ins>
+    </w:p>
+    <w:p>
+      <w:pPr>
+        <w:rPr>
+          <w:ins w:id="159" w:author="Richard Garth" w:date="2021-06-04T23:16:00Z"/>
+          <w:lang w:val="en-US"/>
+        </w:rPr>
+      </w:pPr>
+    </w:p>
+    <w:p>
+      <w:pPr>
+        <w:rPr>
+          <w:ins w:id="160" w:author="Richard Garth" w:date="2021-06-04T23:16:00Z"/>
+          <w:lang w:val="en-US"/>
+        </w:rPr>
+      </w:pPr>
+      <w:ins w:id="161" w:author="Richard Garth" w:date="2021-06-04T23:16:00Z">
+        <w:r>
+          <w:rPr>
+            <w:b/>
+            <w:lang w:val="en-US"/>
+          </w:rPr>
+          <w:t>Features used</w:t>
+        </w:r>
+        <w:r>
+          <w:rPr>
+            <w:lang w:val="en-US"/>
+          </w:rPr>
+          <w:t>:</w:t>
+        </w:r>
+      </w:ins>
+    </w:p>
+    <w:p>
+      <w:pPr>
+        <w:pStyle w:val="ListParagraph"/>
+        <w:numPr>
+          <w:ilvl w:val="0"/>
+          <w:numId w:val="5"/>
+        </w:numPr>
+        <w:rPr>
+          <w:ins w:id="162" w:author="Richard Garth" w:date="2021-06-04T23:16:00Z"/>
+          <w:lang w:val="en-US"/>
+        </w:rPr>
+      </w:pPr>
+      <w:ins w:id="163" w:author="Richard Garth" w:date="2021-06-04T23:31:00Z">
+        <w:r>
+          <w:t>A </w:t>
+        </w:r>
+        <w:r>
+          <w:fldChar w:fldCharType="begin"/>
+        </w:r>
+        <w:r>
+          <w:instrText xml:space="preserve"> HYPERLINK "https://docs.unity3d.com/Manual/AnimationStateMachines.html" </w:instrText>
+        </w:r>
+        <w:r>
+          <w:fldChar w:fldCharType="separate"/>
+        </w:r>
+        <w:r>
+          <w:rPr>
+            <w:rStyle w:val="Hyperlink"/>
+          </w:rPr>
+          <w:t>multi-state animation</w:t>
+        </w:r>
+        <w:r>
+          <w:rPr>
+            <w:rStyle w:val="Hyperlink"/>
+          </w:rPr>
+          <w:fldChar w:fldCharType="end"/>
+        </w:r>
+        <w:r>
+          <w:t> that resp</w:t>
+        </w:r>
+        <w:r>
+          <w:t xml:space="preserve">onds to trigger or mouse </w:t>
+        </w:r>
+        <w:proofErr w:type="gramStart"/>
+        <w:r>
+          <w:t>events</w:t>
+        </w:r>
+      </w:ins>
+      <w:proofErr w:type="gramEnd"/>
+      <w:ins w:id="164" w:author="Richard Garth" w:date="2021-06-04T23:16:00Z">
+        <w:r>
+          <w:rPr>
+            <w:lang w:val="en-US"/>
+          </w:rPr>
+          <w:tab/>
+        </w:r>
+      </w:ins>
+    </w:p>
+    <w:p>
+      <w:pPr>
+        <w:rPr>
+          <w:ins w:id="165" w:author="Richard Garth" w:date="2021-06-04T23:16:00Z"/>
+          <w:b/>
+          <w:lang w:val="en-US"/>
+        </w:rPr>
+      </w:pPr>
+      <w:proofErr w:type="gramStart"/>
+      <w:ins w:id="166" w:author="Richard Garth" w:date="2021-06-04T23:16:00Z">
+        <w:r>
+          <w:rPr>
+            <w:b/>
+            <w:lang w:val="en-US"/>
+          </w:rPr>
+          <w:t>Where</w:t>
+        </w:r>
+        <w:proofErr w:type="gramEnd"/>
+        <w:r>
+          <w:rPr>
+            <w:b/>
+            <w:lang w:val="en-US"/>
+          </w:rPr>
+          <w:t xml:space="preserve"> in Hierarchy</w:t>
+        </w:r>
+      </w:ins>
+    </w:p>
+    <w:p>
+      <w:pPr>
+        <w:pStyle w:val="ListParagraph"/>
+        <w:numPr>
+          <w:ilvl w:val="0"/>
+          <w:numId w:val="5"/>
+        </w:numPr>
+        <w:rPr>
+          <w:ins w:id="167" w:author="Richard Garth" w:date="2021-06-04T23:16:00Z"/>
+          <w:lang w:val="en-US"/>
+        </w:rPr>
+      </w:pPr>
+      <w:ins w:id="168" w:author="Richard Garth" w:date="2021-06-04T23:16:00Z">
+        <w:r>
+          <w:rPr>
+            <w:lang w:val="en-US"/>
+          </w:rPr>
+          <w:t>/</w:t>
+        </w:r>
+      </w:ins>
+      <w:ins w:id="169" w:author="Richard Garth" w:date="2021-06-04T23:32:00Z">
+        <w:r>
+          <w:rPr>
+            <w:lang w:val="en-US"/>
+          </w:rPr>
+          <w:t>House/Door</w:t>
+        </w:r>
+      </w:ins>
+    </w:p>
+    <w:p>
+      <w:pPr>
+        <w:rPr>
+          <w:ins w:id="170" w:author="Richard Garth" w:date="2021-06-04T23:16:00Z"/>
+          <w:lang w:val="en-US"/>
+        </w:rPr>
+      </w:pPr>
+    </w:p>
+    <w:p>
+      <w:pPr>
+        <w:rPr>
+          <w:ins w:id="171" w:author="Richard Garth" w:date="2021-06-04T23:16:00Z"/>
+          <w:lang w:val="en-US"/>
+        </w:rPr>
+      </w:pPr>
+      <w:ins w:id="172" w:author="Richard Garth" w:date="2021-06-04T23:16:00Z">
+        <w:r>
+          <w:rPr>
+            <w:b/>
+            <w:lang w:val="en-US"/>
+          </w:rPr>
+          <w:t>Description</w:t>
+        </w:r>
+        <w:r>
+          <w:rPr>
+            <w:lang w:val="en-US"/>
+          </w:rPr>
+          <w:t>:</w:t>
+        </w:r>
+      </w:ins>
+    </w:p>
+    <w:p>
+      <w:pPr>
+        <w:rPr>
+          <w:ins w:id="173" w:author="Richard Garth" w:date="2021-06-04T23:16:00Z"/>
+          <w:lang w:val="en-US"/>
+        </w:rPr>
+      </w:pPr>
+      <w:ins w:id="174" w:author="Richard Garth" w:date="2021-06-04T23:32:00Z">
+        <w:r>
+          <w:rPr>
+            <w:lang w:val="en-US"/>
+          </w:rPr>
+          <w:t>A door that opens when you approach it</w:t>
+        </w:r>
+      </w:ins>
+      <w:ins w:id="175" w:author="Richard Garth" w:date="2021-06-04T23:41:00Z">
+        <w:r>
+          <w:rPr>
+            <w:lang w:val="en-US"/>
+          </w:rPr>
+          <w:t>. It uses a trigger to detect the player and triggers an animation to transition to an open state. The</w:t>
+        </w:r>
+      </w:ins>
+      <w:ins w:id="176" w:author="Richard Garth" w:date="2021-06-04T23:42:00Z">
+        <w:r>
+          <w:rPr>
+            <w:lang w:val="en-US"/>
+          </w:rPr>
+          <w:t xml:space="preserve">re is a second animation that triggers from the opposite side when approached from within the </w:t>
+        </w:r>
+        <w:proofErr w:type="gramStart"/>
+        <w:r>
+          <w:rPr>
+            <w:lang w:val="en-US"/>
+          </w:rPr>
+          <w:t>building</w:t>
+        </w:r>
+      </w:ins>
+      <w:proofErr w:type="gramEnd"/>
+    </w:p>
+    <w:p>
+      <w:pPr>
+        <w:rPr>
+          <w:ins w:id="177" w:author="Richard Garth" w:date="2021-06-04T23:16:00Z"/>
+          <w:lang w:val="en-US"/>
+        </w:rPr>
+      </w:pPr>
+      <w:ins w:id="178" w:author="Richard Garth" w:date="2021-06-04T23:16:00Z">
+        <w:r>
+          <w:rPr>
+            <w:b/>
+            <w:lang w:val="en-US"/>
+          </w:rPr>
+          <w:t>Screenshot</w:t>
+        </w:r>
+        <w:r>
+          <w:rPr>
+            <w:lang w:val="en-US"/>
+          </w:rPr>
+          <w:t>:</w:t>
+        </w:r>
+      </w:ins>
+    </w:p>
+    <w:p>
+      <w:pPr>
+        <w:rPr>
+          <w:ins w:id="179" w:author="Richard Garth" w:date="2021-06-04T23:33:00Z"/>
+          <w:lang w:val="en-US"/>
+        </w:rPr>
+      </w:pPr>
+      <w:ins w:id="180" w:author="Richard Garth" w:date="2021-06-04T23:32:00Z">
+        <w:r>
+          <w:rPr>
+            <w:noProof/>
+            <w:lang w:val="en-US"/>
+          </w:rPr>
+          <w:drawing>
+            <wp:inline distT="0" distB="0" distL="0" distR="0" wp14:anchorId="5144781D" wp14:editId="421FB271">
+              <wp:extent cx="5581650" cy="3718419"/>
+              <wp:effectExtent l="0" t="0" r="0" b="0"/>
+              <wp:docPr id="5" name="Picture 5" descr="A picture containing brick, indoor, tiled&#10;&#10;Description automatically generated"/>
+              <wp:cNvGraphicFramePr>
+                <a:graphicFrameLocks xmlns:a="http://schemas.openxmlformats.org/drawingml/2006/main" noChangeAspect="1"/>
+              </wp:cNvGraphicFramePr>
+              <a:graphic xmlns:a="http://schemas.openxmlformats.org/drawingml/2006/main">
+                <a:graphicData uri="http://schemas.openxmlformats.org/drawingml/2006/picture">
+                  <pic:pic xmlns:pic="http://schemas.openxmlformats.org/drawingml/2006/picture">
+                    <pic:nvPicPr>
+                      <pic:cNvPr id="5" name="Picture 5" descr="A picture containing brick, indoor, tiled&#10;&#10;Description automatically generated"/>
+                      <pic:cNvPicPr/>
+                    </pic:nvPicPr>
+                    <pic:blipFill>
+                      <a:blip r:embed="rId28">
+                        <a:extLst>
+                          <a:ext uri="{28A0092B-C50C-407E-A947-70E740481C1C}">
+                            <a14:useLocalDpi xmlns:a14="http://schemas.microsoft.com/office/drawing/2010/main" val="0"/>
+                          </a:ext>
+                        </a:extLst>
+                      </a:blip>
+                      <a:stretch>
+                        <a:fillRect/>
+                      </a:stretch>
+                    </pic:blipFill>
+                    <pic:spPr>
+                      <a:xfrm>
+                        <a:off x="0" y="0"/>
+                        <a:ext cx="5593157" cy="3726085"/>
+                      </a:xfrm>
+                      <a:prstGeom prst="rect">
+                        <a:avLst/>
+                      </a:prstGeom>
+                    </pic:spPr>
+                  </pic:pic>
+                </a:graphicData>
+              </a:graphic>
+            </wp:inline>
+          </w:drawing>
+        </w:r>
+      </w:ins>
+    </w:p>
+    <w:p>
+      <w:pPr>
+        <w:rPr>
+          <w:ins w:id="181" w:author="Richard Garth" w:date="2021-06-04T23:42:00Z"/>
+          <w:lang w:val="en-US"/>
+        </w:rPr>
+      </w:pPr>
+      <w:ins w:id="182" w:author="Richard Garth" w:date="2021-06-04T23:42:00Z">
+        <w:r>
+          <w:rPr>
+            <w:lang w:val="en-US"/>
+          </w:rPr>
+          <w:br w:type="page"/>
+        </w:r>
+      </w:ins>
+    </w:p>
+    <w:p>
+      <w:pPr>
+        <w:pStyle w:val="Heading2"/>
+        <w:rPr>
+          <w:ins w:id="183" w:author="Richard Garth" w:date="2021-06-04T23:17:00Z"/>
+          <w:lang w:val="en-US"/>
+        </w:rPr>
+      </w:pPr>
+      <w:ins w:id="184" w:author="Richard Garth" w:date="2021-06-04T23:39:00Z">
+        <w:r>
+          <w:rPr>
+            <w:lang w:val="en-US"/>
+          </w:rPr>
+          <w:lastRenderedPageBreak/>
+          <w:t>5</w:t>
+        </w:r>
+      </w:ins>
+      <w:ins w:id="185" w:author="Richard Garth" w:date="2021-06-04T23:17:00Z">
+        <w:r>
+          <w:rPr>
+            <w:lang w:val="en-US"/>
+          </w:rPr>
+          <w:t>.</w:t>
+        </w:r>
+        <w:r>
+          <w:rPr>
+            <w:lang w:val="en-US"/>
+          </w:rPr>
+          <w:t xml:space="preserve"> </w:t>
+        </w:r>
+      </w:ins>
+      <w:ins w:id="186" w:author="Richard Garth" w:date="2021-06-04T23:33:00Z">
+        <w:r>
+          <w:rPr>
+            <w:lang w:val="en-US"/>
+          </w:rPr>
+          <w:t>A Rogue TV</w:t>
+        </w:r>
+      </w:ins>
+    </w:p>
+    <w:p>
+      <w:pPr>
+        <w:rPr>
+          <w:ins w:id="187" w:author="Richard Garth" w:date="2021-06-04T23:17:00Z"/>
+          <w:lang w:val="en-US"/>
+        </w:rPr>
+      </w:pPr>
+    </w:p>
+    <w:p>
+      <w:pPr>
+        <w:rPr>
+          <w:ins w:id="188" w:author="Richard Garth" w:date="2021-06-04T23:17:00Z"/>
+          <w:lang w:val="en-US"/>
+        </w:rPr>
+      </w:pPr>
+      <w:ins w:id="189" w:author="Richard Garth" w:date="2021-06-04T23:17:00Z">
+        <w:r>
+          <w:rPr>
+            <w:b/>
+            <w:lang w:val="en-US"/>
+          </w:rPr>
+          <w:t>Features used</w:t>
+        </w:r>
+        <w:r>
+          <w:rPr>
+            <w:lang w:val="en-US"/>
+          </w:rPr>
+          <w:t>:</w:t>
+        </w:r>
+      </w:ins>
+    </w:p>
+    <w:p>
+      <w:pPr>
+        <w:pStyle w:val="ListParagraph"/>
+        <w:numPr>
+          <w:ilvl w:val="0"/>
+          <w:numId w:val="5"/>
+        </w:numPr>
+        <w:rPr>
+          <w:ins w:id="190" w:author="Richard Garth" w:date="2021-06-04T23:17:00Z"/>
+          <w:lang w:val="en-US"/>
+        </w:rPr>
+      </w:pPr>
+      <w:ins w:id="191" w:author="Richard Garth" w:date="2021-06-04T23:33:00Z">
+        <w:r>
+          <w:t>Use of </w:t>
+        </w:r>
+        <w:r>
+          <w:fldChar w:fldCharType="begin"/>
+        </w:r>
+        <w:r>
+          <w:instrText xml:space="preserve"> HYPERLINK "https://docs.unity3d.com/Manual/CamerasOverview.html" </w:instrText>
+        </w:r>
+        <w:r>
+          <w:fldChar w:fldCharType="separate"/>
+        </w:r>
+        <w:r>
+          <w:rPr>
+            <w:rStyle w:val="Hyperlink"/>
+          </w:rPr>
+          <w:t>multiple cameras</w:t>
+        </w:r>
+        <w:r>
+          <w:rPr>
+            <w:rStyle w:val="Hyperlink"/>
+          </w:rPr>
+          <w:fldChar w:fldCharType="end"/>
+        </w:r>
+        <w:r>
+          <w:t> (</w:t>
+        </w:r>
+        <w:proofErr w:type="gramStart"/>
+        <w:r>
+          <w:t>e.g.</w:t>
+        </w:r>
+        <w:proofErr w:type="gramEnd"/>
+        <w:r>
+          <w:t xml:space="preserve"> overlaid cam</w:t>
+        </w:r>
+        <w:r>
+          <w:t>eras or rendering to a texture)</w:t>
+        </w:r>
+      </w:ins>
+    </w:p>
+    <w:p>
+      <w:pPr>
+        <w:tabs>
+          <w:tab w:val="left" w:pos="2813"/>
+        </w:tabs>
+        <w:rPr>
+          <w:ins w:id="192" w:author="Richard Garth" w:date="2021-06-04T23:17:00Z"/>
+          <w:lang w:val="en-US"/>
+        </w:rPr>
+      </w:pPr>
+      <w:ins w:id="193" w:author="Richard Garth" w:date="2021-06-04T23:17:00Z">
+        <w:r>
+          <w:rPr>
+            <w:lang w:val="en-US"/>
+          </w:rPr>
+          <w:tab/>
+        </w:r>
+      </w:ins>
+    </w:p>
+    <w:p>
+      <w:pPr>
+        <w:rPr>
+          <w:ins w:id="194" w:author="Richard Garth" w:date="2021-06-04T23:17:00Z"/>
+          <w:b/>
+          <w:lang w:val="en-US"/>
+        </w:rPr>
+      </w:pPr>
+      <w:proofErr w:type="gramStart"/>
+      <w:ins w:id="195" w:author="Richard Garth" w:date="2021-06-04T23:17:00Z">
+        <w:r>
+          <w:rPr>
+            <w:b/>
+            <w:lang w:val="en-US"/>
+          </w:rPr>
+          <w:t>Where</w:t>
+        </w:r>
+        <w:proofErr w:type="gramEnd"/>
+        <w:r>
+          <w:rPr>
+            <w:b/>
+            <w:lang w:val="en-US"/>
+          </w:rPr>
+          <w:t xml:space="preserve"> in Hierarchy</w:t>
+        </w:r>
+      </w:ins>
+    </w:p>
+    <w:p>
+      <w:pPr>
+        <w:pStyle w:val="ListParagraph"/>
+        <w:numPr>
+          <w:ilvl w:val="0"/>
+          <w:numId w:val="5"/>
+        </w:numPr>
+        <w:rPr>
+          <w:ins w:id="196" w:author="Richard Garth" w:date="2021-06-04T23:17:00Z"/>
+          <w:lang w:val="en-US"/>
+        </w:rPr>
+      </w:pPr>
+      <w:ins w:id="197" w:author="Richard Garth" w:date="2021-06-04T23:17:00Z">
+        <w:r>
+          <w:rPr>
+            <w:lang w:val="en-US"/>
+          </w:rPr>
+          <w:t>/</w:t>
+        </w:r>
+      </w:ins>
+      <w:ins w:id="198" w:author="Richard Garth" w:date="2021-06-04T23:33:00Z">
+        <w:r>
+          <w:rPr>
+            <w:lang w:val="en-US"/>
+          </w:rPr>
+          <w:t>TV</w:t>
+        </w:r>
+      </w:ins>
+    </w:p>
+    <w:p>
+      <w:pPr>
+        <w:rPr>
+          <w:ins w:id="199" w:author="Richard Garth" w:date="2021-06-04T23:17:00Z"/>
+          <w:lang w:val="en-US"/>
+        </w:rPr>
+      </w:pPr>
+    </w:p>
+    <w:p>
+      <w:pPr>
+        <w:rPr>
+          <w:ins w:id="200" w:author="Richard Garth" w:date="2021-06-04T23:17:00Z"/>
+          <w:lang w:val="en-US"/>
+        </w:rPr>
+      </w:pPr>
+      <w:ins w:id="201" w:author="Richard Garth" w:date="2021-06-04T23:17:00Z">
+        <w:r>
+          <w:rPr>
+            <w:b/>
+            <w:lang w:val="en-US"/>
+          </w:rPr>
+          <w:t>Description</w:t>
+        </w:r>
+        <w:r>
+          <w:rPr>
+            <w:lang w:val="en-US"/>
+          </w:rPr>
+          <w:t>:</w:t>
+        </w:r>
+      </w:ins>
+    </w:p>
+    <w:p>
+      <w:pPr>
+        <w:rPr>
+          <w:ins w:id="202" w:author="Richard Garth" w:date="2021-06-04T23:17:00Z"/>
+          <w:lang w:val="en-US"/>
+        </w:rPr>
+      </w:pPr>
+      <w:ins w:id="203" w:author="Richard Garth" w:date="2021-06-04T23:33:00Z">
+        <w:r>
+          <w:rPr>
+            <w:lang w:val="en-US"/>
+          </w:rPr>
+          <w:t xml:space="preserve">A </w:t>
+        </w:r>
+      </w:ins>
+      <w:ins w:id="204" w:author="Richard Garth" w:date="2021-06-04T23:34:00Z">
+        <w:r>
+          <w:rPr>
+            <w:lang w:val="en-US"/>
+          </w:rPr>
+          <w:t>TV displaying a feed from a security camera inside the cabin</w:t>
+        </w:r>
+      </w:ins>
+      <w:ins w:id="205" w:author="Richard Garth" w:date="2021-06-04T23:43:00Z">
+        <w:r>
+          <w:rPr>
+            <w:lang w:val="en-US"/>
+          </w:rPr>
+          <w:t xml:space="preserve">. </w:t>
+        </w:r>
+        <w:r>
+          <w:t>The TV has a matt black texture for its body and a render texture for its screen.</w:t>
+        </w:r>
+      </w:ins>
+    </w:p>
+    <w:p>
+      <w:pPr>
+        <w:rPr>
+          <w:ins w:id="206" w:author="Richard Garth" w:date="2021-06-04T23:17:00Z"/>
+          <w:lang w:val="en-US"/>
+        </w:rPr>
+      </w:pPr>
+      <w:ins w:id="207" w:author="Richard Garth" w:date="2021-06-04T23:17:00Z">
+        <w:r>
+          <w:rPr>
+            <w:b/>
+            <w:lang w:val="en-US"/>
+          </w:rPr>
+          <w:t>Screenshot</w:t>
+        </w:r>
+        <w:r>
+          <w:rPr>
+            <w:lang w:val="en-US"/>
+          </w:rPr>
+          <w:t>:</w:t>
+        </w:r>
+      </w:ins>
+      <w:ins w:id="208" w:author="Richard Garth" w:date="2021-06-04T23:35:00Z">
+        <w:r>
+          <w:rPr>
+            <w:noProof/>
+            <w:lang w:val="en-US"/>
+          </w:rPr>
+          <w:t xml:space="preserve"> </w:t>
+        </w:r>
+      </w:ins>
+    </w:p>
+    <w:p>
+      <w:pPr>
+        <w:rPr>
+          <w:ins w:id="209" w:author="Richard Garth" w:date="2021-06-04T23:17:00Z"/>
+          <w:lang w:val="en-US"/>
+        </w:rPr>
+      </w:pPr>
+      <w:ins w:id="210" w:author="Richard Garth" w:date="2021-06-04T23:35:00Z">
+        <w:r>
+          <w:rPr>
+            <w:noProof/>
+            <w:lang w:val="en-US"/>
+          </w:rPr>
+          <w:drawing>
+            <wp:inline distT="0" distB="0" distL="0" distR="0" wp14:anchorId="68BB6D68" wp14:editId="392CDE48">
+              <wp:extent cx="6147031" cy="2457450"/>
+              <wp:effectExtent l="0" t="0" r="6350" b="0"/>
+              <wp:docPr id="6" name="Picture 6"/>
+              <wp:cNvGraphicFramePr>
+                <a:graphicFrameLocks xmlns:a="http://schemas.openxmlformats.org/drawingml/2006/main" noChangeAspect="1"/>
+              </wp:cNvGraphicFramePr>
+              <a:graphic xmlns:a="http://schemas.openxmlformats.org/drawingml/2006/main">
+                <a:graphicData uri="http://schemas.openxmlformats.org/drawingml/2006/picture">
+                  <pic:pic xmlns:pic="http://schemas.openxmlformats.org/drawingml/2006/picture">
+                    <pic:nvPicPr>
+                      <pic:cNvPr id="6" name="Picture 6"/>
+                      <pic:cNvPicPr/>
+                    </pic:nvPicPr>
+                    <pic:blipFill>
+                      <a:blip r:embed="rId29">
+                        <a:extLst>
+                          <a:ext uri="{28A0092B-C50C-407E-A947-70E740481C1C}">
+                            <a14:useLocalDpi xmlns:a14="http://schemas.microsoft.com/office/drawing/2010/main" val="0"/>
+                          </a:ext>
+                        </a:extLst>
+                      </a:blip>
+                      <a:stretch>
+                        <a:fillRect/>
+                      </a:stretch>
+                    </pic:blipFill>
+                    <pic:spPr>
+                      <a:xfrm>
+                        <a:off x="0" y="0"/>
+                        <a:ext cx="6159285" cy="2462349"/>
+                      </a:xfrm>
+                      <a:prstGeom prst="rect">
+                        <a:avLst/>
+                      </a:prstGeom>
+                    </pic:spPr>
+                  </pic:pic>
+                </a:graphicData>
+              </a:graphic>
+            </wp:inline>
+          </w:drawing>
+        </w:r>
+      </w:ins>
+    </w:p>
+    <w:p>
+      <w:pPr>
+        <w:rPr>
+          <w:ins w:id="211" w:author="Richard Garth" w:date="2021-06-04T23:43:00Z"/>
+          <w:rFonts w:asciiTheme="majorHAnsi" w:eastAsiaTheme="majorEastAsia" w:hAnsiTheme="majorHAnsi" w:cstheme="majorBidi"/>
+          <w:color w:val="2E74B5" w:themeColor="accent1" w:themeShade="BF"/>
+          <w:sz w:val="26"/>
+          <w:szCs w:val="26"/>
+          <w:lang w:val="en-US"/>
+        </w:rPr>
+      </w:pPr>
+      <w:ins w:id="212" w:author="Richard Garth" w:date="2021-06-04T23:43:00Z">
+        <w:r>
+          <w:rPr>
+            <w:lang w:val="en-US"/>
+          </w:rPr>
+          <w:br w:type="page"/>
+        </w:r>
+      </w:ins>
+    </w:p>
+    <w:p>
+      <w:pPr>
+        <w:pStyle w:val="Heading2"/>
+        <w:rPr>
+          <w:ins w:id="213" w:author="Richard Garth" w:date="2021-06-04T23:18:00Z"/>
+          <w:lang w:val="en-US"/>
+        </w:rPr>
+      </w:pPr>
+      <w:ins w:id="214" w:author="Richard Garth" w:date="2021-06-04T23:39:00Z">
+        <w:r>
+          <w:rPr>
+            <w:lang w:val="en-US"/>
+          </w:rPr>
+          <w:lastRenderedPageBreak/>
+          <w:t>6</w:t>
+        </w:r>
+      </w:ins>
+      <w:ins w:id="215" w:author="Richard Garth" w:date="2021-06-04T23:18:00Z">
+        <w:r>
+          <w:rPr>
+            <w:lang w:val="en-US"/>
+          </w:rPr>
+          <w:t xml:space="preserve">. </w:t>
+        </w:r>
+        <w:r>
+          <w:rPr>
+            <w:lang w:val="en-US"/>
+          </w:rPr>
+          <w:t>Bridge</w:t>
+        </w:r>
+      </w:ins>
+    </w:p>
+    <w:p>
+      <w:pPr>
+        <w:rPr>
+          <w:ins w:id="216" w:author="Richard Garth" w:date="2021-06-04T23:18:00Z"/>
+          <w:lang w:val="en-US"/>
+        </w:rPr>
+      </w:pPr>
+    </w:p>
+    <w:p>
+      <w:pPr>
+        <w:rPr>
+          <w:ins w:id="217" w:author="Richard Garth" w:date="2021-06-04T23:18:00Z"/>
+          <w:lang w:val="en-US"/>
+        </w:rPr>
+      </w:pPr>
+      <w:ins w:id="218" w:author="Richard Garth" w:date="2021-06-04T23:18:00Z">
+        <w:r>
+          <w:rPr>
+            <w:b/>
+            <w:lang w:val="en-US"/>
+          </w:rPr>
+          <w:t>Features used</w:t>
+        </w:r>
+        <w:r>
+          <w:rPr>
+            <w:lang w:val="en-US"/>
+          </w:rPr>
+          <w:t>:</w:t>
+        </w:r>
+      </w:ins>
+    </w:p>
+    <w:p>
+      <w:pPr>
+        <w:pStyle w:val="ListParagraph"/>
+        <w:numPr>
+          <w:ilvl w:val="0"/>
+          <w:numId w:val="5"/>
+        </w:numPr>
+        <w:rPr>
+          <w:ins w:id="219" w:author="Richard Garth" w:date="2021-06-04T23:35:00Z"/>
+        </w:rPr>
+        <w:pPrChange w:id="220" w:author="Richard Garth" w:date="2021-06-04T23:35:00Z">
+          <w:pPr>
+            <w:pStyle w:val="ListParagraph"/>
+            <w:numPr>
+              <w:numId w:val="5"/>
+            </w:numPr>
+            <w:ind w:hanging="360"/>
+          </w:pPr>
+        </w:pPrChange>
+      </w:pPr>
+      <w:ins w:id="221" w:author="Richard Garth" w:date="2021-06-04T23:35:00Z">
+        <w:r>
+          <w:t xml:space="preserve">Objects controlled by </w:t>
+        </w:r>
+        <w:proofErr w:type="gramStart"/>
+        <w:r>
+          <w:t>physics</w:t>
+        </w:r>
+        <w:proofErr w:type="gramEnd"/>
+      </w:ins>
+    </w:p>
+    <w:p>
+      <w:pPr>
+        <w:pStyle w:val="ListParagraph"/>
+        <w:numPr>
+          <w:ilvl w:val="0"/>
+          <w:numId w:val="5"/>
+        </w:numPr>
+        <w:rPr>
+          <w:ins w:id="222" w:author="Richard Garth" w:date="2021-06-04T23:18:00Z"/>
+          <w:rPrChange w:id="223" w:author="Richard Garth" w:date="2021-06-04T23:35:00Z">
+            <w:rPr>
+              <w:ins w:id="224" w:author="Richard Garth" w:date="2021-06-04T23:18:00Z"/>
+              <w:lang w:val="en-US"/>
+            </w:rPr>
+          </w:rPrChange>
+        </w:rPr>
+        <w:pPrChange w:id="225" w:author="Richard Garth" w:date="2021-06-04T23:35:00Z">
+          <w:pPr>
+            <w:tabs>
+              <w:tab w:val="left" w:pos="2813"/>
+            </w:tabs>
+          </w:pPr>
+        </w:pPrChange>
+      </w:pPr>
+      <w:ins w:id="226" w:author="Richard Garth" w:date="2021-06-04T23:35:00Z">
+        <w:r>
+          <w:t xml:space="preserve">Using joints </w:t>
+        </w:r>
+      </w:ins>
+      <w:ins w:id="227" w:author="Richard Garth" w:date="2021-06-04T23:18:00Z">
+        <w:r>
+          <w:rPr>
+            <w:lang w:val="en-US"/>
+            <w:rPrChange w:id="228" w:author="Richard Garth" w:date="2021-06-04T23:35:00Z">
+              <w:rPr>
+                <w:lang w:val="en-US"/>
+              </w:rPr>
+            </w:rPrChange>
+          </w:rPr>
+          <w:tab/>
+        </w:r>
+      </w:ins>
+    </w:p>
+    <w:p>
+      <w:pPr>
+        <w:rPr>
+          <w:ins w:id="229" w:author="Richard Garth" w:date="2021-06-04T23:18:00Z"/>
+          <w:b/>
+          <w:lang w:val="en-US"/>
+        </w:rPr>
+      </w:pPr>
+      <w:proofErr w:type="gramStart"/>
+      <w:ins w:id="230" w:author="Richard Garth" w:date="2021-06-04T23:18:00Z">
+        <w:r>
+          <w:rPr>
+            <w:b/>
+            <w:lang w:val="en-US"/>
+          </w:rPr>
+          <w:t>Where</w:t>
+        </w:r>
+        <w:proofErr w:type="gramEnd"/>
+        <w:r>
+          <w:rPr>
+            <w:b/>
+            <w:lang w:val="en-US"/>
+          </w:rPr>
+          <w:t xml:space="preserve"> in Hierarchy</w:t>
+        </w:r>
+      </w:ins>
+    </w:p>
+    <w:p>
+      <w:pPr>
+        <w:pStyle w:val="ListParagraph"/>
+        <w:numPr>
+          <w:ilvl w:val="0"/>
+          <w:numId w:val="5"/>
+        </w:numPr>
+        <w:rPr>
+          <w:ins w:id="231" w:author="Richard Garth" w:date="2021-06-04T23:18:00Z"/>
+          <w:lang w:val="en-US"/>
+        </w:rPr>
+      </w:pPr>
+      <w:ins w:id="232" w:author="Richard Garth" w:date="2021-06-04T23:18:00Z">
+        <w:r>
+          <w:rPr>
+            <w:lang w:val="en-US"/>
+          </w:rPr>
+          <w:t>/</w:t>
+        </w:r>
+      </w:ins>
+      <w:ins w:id="233" w:author="Richard Garth" w:date="2021-06-04T23:35:00Z">
+        <w:r>
+          <w:rPr>
+            <w:lang w:val="en-US"/>
+          </w:rPr>
+          <w:t>Bridge</w:t>
+        </w:r>
+      </w:ins>
+    </w:p>
+    <w:p>
+      <w:pPr>
+        <w:rPr>
+          <w:ins w:id="234" w:author="Richard Garth" w:date="2021-06-04T23:18:00Z"/>
+          <w:lang w:val="en-US"/>
+        </w:rPr>
+      </w:pPr>
+    </w:p>
+    <w:p>
+      <w:pPr>
+        <w:rPr>
+          <w:ins w:id="235" w:author="Richard Garth" w:date="2021-06-04T23:18:00Z"/>
+          <w:lang w:val="en-US"/>
+        </w:rPr>
+      </w:pPr>
+      <w:ins w:id="236" w:author="Richard Garth" w:date="2021-06-04T23:18:00Z">
+        <w:r>
+          <w:rPr>
+            <w:b/>
+            <w:lang w:val="en-US"/>
+          </w:rPr>
+          <w:t>Description</w:t>
+        </w:r>
+        <w:r>
+          <w:rPr>
+            <w:lang w:val="en-US"/>
+          </w:rPr>
+          <w:t>:</w:t>
+        </w:r>
+      </w:ins>
+    </w:p>
+    <w:p>
+      <w:pPr>
+        <w:rPr>
+          <w:ins w:id="237" w:author="Richard Garth" w:date="2021-06-04T23:43:00Z"/>
+          <w:lang w:val="en-US"/>
+        </w:rPr>
+      </w:pPr>
+      <w:ins w:id="238" w:author="Richard Garth" w:date="2021-06-04T23:35:00Z">
+        <w:r>
+          <w:rPr>
+            <w:lang w:val="en-US"/>
+          </w:rPr>
+          <w:t xml:space="preserve">A </w:t>
+        </w:r>
+      </w:ins>
+      <w:ins w:id="239" w:author="Richard Garth" w:date="2021-06-04T23:36:00Z">
+        <w:r>
+          <w:rPr>
+            <w:lang w:val="en-US"/>
+          </w:rPr>
+          <w:t xml:space="preserve">creaky </w:t>
+        </w:r>
+      </w:ins>
+      <w:ins w:id="240" w:author="Richard Garth" w:date="2021-06-04T23:35:00Z">
+        <w:r>
+          <w:rPr>
+            <w:lang w:val="en-US"/>
+          </w:rPr>
+          <w:t>wood</w:t>
+        </w:r>
+      </w:ins>
+      <w:ins w:id="241" w:author="Richard Garth" w:date="2021-06-04T23:36:00Z">
+        <w:r>
+          <w:rPr>
+            <w:lang w:val="en-US"/>
+          </w:rPr>
+          <w:t>en bridge that shakes as you cross it</w:t>
+        </w:r>
+      </w:ins>
+      <w:ins w:id="242" w:author="Richard Garth" w:date="2021-06-04T23:45:00Z">
+        <w:r>
+          <w:rPr>
+            <w:lang w:val="en-US"/>
+          </w:rPr>
+          <w:t>.</w:t>
+        </w:r>
+      </w:ins>
+    </w:p>
+    <w:p>
+      <w:pPr>
+        <w:rPr>
+          <w:ins w:id="243" w:author="Richard Garth" w:date="2021-06-04T23:43:00Z"/>
+          <w:lang w:val="en-US"/>
+        </w:rPr>
+      </w:pPr>
+    </w:p>
+    <w:p>
+      <w:pPr>
+        <w:rPr>
+          <w:ins w:id="244" w:author="Richard Garth" w:date="2021-06-04T23:18:00Z"/>
+          <w:lang w:val="en-US"/>
+        </w:rPr>
+      </w:pPr>
+      <w:ins w:id="245" w:author="Richard Garth" w:date="2021-06-04T23:43:00Z">
+        <w:r>
+          <w:rPr>
+            <w:lang w:val="en-US"/>
+          </w:rPr>
+          <w:t xml:space="preserve">It is comprised of </w:t>
+        </w:r>
+      </w:ins>
+      <w:ins w:id="246" w:author="Richard Garth" w:date="2021-06-04T23:44:00Z">
+        <w:r>
+          <w:rPr>
+            <w:lang w:val="en-US"/>
+          </w:rPr>
+          <w:t xml:space="preserve">multiple cylinders, each connected via four hinge joints to its </w:t>
+        </w:r>
+      </w:ins>
+      <w:ins w:id="247" w:author="Richard Garth" w:date="2021-06-04T23:45:00Z">
+        <w:r>
+          <w:rPr>
+            <w:lang w:val="en-US"/>
+          </w:rPr>
+          <w:t>neighbors</w:t>
+        </w:r>
+      </w:ins>
+      <w:ins w:id="248" w:author="Richard Garth" w:date="2021-06-04T23:44:00Z">
+        <w:r>
+          <w:rPr>
+            <w:lang w:val="en-US"/>
+          </w:rPr>
+          <w:t xml:space="preserve">, two each, except the ones at the far left and right, which have only two hinge joints and are </w:t>
+        </w:r>
+      </w:ins>
+      <w:ins w:id="249" w:author="Richard Garth" w:date="2021-06-04T23:45:00Z">
+        <w:r>
+          <w:rPr>
+            <w:lang w:val="en-US"/>
+          </w:rPr>
+          <w:t xml:space="preserve">fixed in place. This makes the bridge wobble when the player walks on </w:t>
+        </w:r>
+        <w:proofErr w:type="gramStart"/>
+        <w:r>
+          <w:rPr>
+            <w:lang w:val="en-US"/>
+          </w:rPr>
+          <w:t>it</w:t>
+        </w:r>
+      </w:ins>
+      <w:proofErr w:type="gramEnd"/>
+    </w:p>
+    <w:p>
+      <w:pPr>
+        <w:rPr>
+          <w:ins w:id="250" w:author="Richard Garth" w:date="2021-06-04T23:18:00Z"/>
+          <w:lang w:val="en-US"/>
+        </w:rPr>
+      </w:pPr>
+      <w:ins w:id="251" w:author="Richard Garth" w:date="2021-06-04T23:18:00Z">
+        <w:r>
+          <w:rPr>
+            <w:b/>
+            <w:lang w:val="en-US"/>
+          </w:rPr>
+          <w:t>Screenshot</w:t>
+        </w:r>
+        <w:r>
+          <w:rPr>
+            <w:lang w:val="en-US"/>
+          </w:rPr>
+          <w:t>:</w:t>
+        </w:r>
+      </w:ins>
+    </w:p>
+    <w:p>
+      <w:pPr>
+        <w:rPr>
+          <w:ins w:id="252" w:author="Richard Garth" w:date="2021-06-04T23:16:00Z"/>
+          <w:lang w:val="en-US"/>
+        </w:rPr>
+      </w:pPr>
+      <w:ins w:id="253" w:author="Richard Garth" w:date="2021-06-04T23:36:00Z">
+        <w:r>
+          <w:rPr>
+            <w:noProof/>
+            <w:lang w:val="en-US"/>
+          </w:rPr>
+          <w:drawing>
+            <wp:inline distT="0" distB="0" distL="0" distR="0" wp14:anchorId="712A218D" wp14:editId="41419009">
+              <wp:extent cx="5727700" cy="2363470"/>
+              <wp:effectExtent l="0" t="0" r="6350" b="0"/>
+              <wp:docPr id="7" name="Picture 7"/>
+              <wp:cNvGraphicFramePr>
+                <a:graphicFrameLocks xmlns:a="http://schemas.openxmlformats.org/drawingml/2006/main" noChangeAspect="1"/>
+              </wp:cNvGraphicFramePr>
+              <a:graphic xmlns:a="http://schemas.openxmlformats.org/drawingml/2006/main">
+                <a:graphicData uri="http://schemas.openxmlformats.org/drawingml/2006/picture">
+                  <pic:pic xmlns:pic="http://schemas.openxmlformats.org/drawingml/2006/picture">
+                    <pic:nvPicPr>
+                      <pic:cNvPr id="7" name="Picture 7"/>
+                      <pic:cNvPicPr/>
+                    </pic:nvPicPr>
+                    <pic:blipFill>
+                      <a:blip r:embed="rId30">
+                        <a:extLst>
+                          <a:ext uri="{28A0092B-C50C-407E-A947-70E740481C1C}">
+                            <a14:useLocalDpi xmlns:a14="http://schemas.microsoft.com/office/drawing/2010/main" val="0"/>
+                          </a:ext>
+                        </a:extLst>
+                      </a:blip>
+                      <a:stretch>
+                        <a:fillRect/>
+                      </a:stretch>
+                    </pic:blipFill>
+                    <pic:spPr>
+                      <a:xfrm>
+                        <a:off x="0" y="0"/>
+                        <a:ext cx="5727700" cy="2363470"/>
+                      </a:xfrm>
+                      <a:prstGeom prst="rect">
+                        <a:avLst/>
+                      </a:prstGeom>
+                    </pic:spPr>
+                  </pic:pic>
+                </a:graphicData>
+              </a:graphic>
+            </wp:inline>
+          </w:drawing>
+        </w:r>
+      </w:ins>
+    </w:p>
+    <w:p>
+      <w:pPr>
+        <w:rPr>
+          <w:lang w:val="en-US"/>
+        </w:rPr>
+      </w:pPr>
+    </w:p>
+    <w:p>
+      <w:pPr>
+        <w:rPr>
+          <w:ins w:id="254" w:author="Richard Garth" w:date="2021-06-04T23:10:00Z"/>
+          <w:lang w:val="en-US"/>
+        </w:rPr>
+      </w:pPr>
+      <w:ins w:id="255" w:author="Richard Garth" w:date="2021-06-04T23:10:00Z">
+        <w:r>
+          <w:rPr>
+            <w:lang w:val="en-US"/>
+          </w:rPr>
+          <w:br w:type="page"/>
+        </w:r>
+      </w:ins>
+    </w:p>
+    <w:p>
+      <w:pPr>
+        <w:rPr>
+          <w:del w:id="256" w:author="Richard Garth" w:date="2021-06-04T23:10:00Z"/>
+          <w:lang w:val="en-US"/>
+        </w:rPr>
+      </w:pPr>
+    </w:p>
+    <w:p>
+      <w:pPr>
+        <w:pStyle w:val="Heading1"/>
+        <w:rPr>
+          <w:lang w:val="en-US"/>
+        </w:rPr>
+      </w:pPr>
+      <w:r>
+        <w:rPr>
+          <w:lang w:val="en-US"/>
+        </w:rPr>
+        <w:t>Assets Used</w:t>
+      </w:r>
+    </w:p>
+    <w:p>
+      <w:pPr>
+        <w:rPr>
+          <w:lang w:val="en-AU"/>
+        </w:rPr>
+      </w:pPr>
+      <w:r>
+        <w:rPr>
+          <w:lang w:val="en-AU"/>
+        </w:rPr>
+        <w:t>You are allowed to use any 3rd party assets (models, textures, scripts, music, sfx, etc) in creating your game, so long as you have license to use them. Copyright violation is a breach of academic integrity and will be treated appropriately.</w:t>
+      </w:r>
+      <w:r>
+        <w:rPr>
+          <w:lang w:val="en-AU"/>
+        </w:rPr>
+        <w:t xml:space="preserve"> </w:t>
+      </w:r>
+      <w:r>
+        <w:rPr>
+          <w:lang w:val="en-AU"/>
+        </w:rPr>
+        <w:t>Your report </w:t>
+      </w:r>
+      <w:r>
+        <w:rPr>
+          <w:b/>
+          <w:bCs/>
+          <w:lang w:val="en-AU"/>
+        </w:rPr>
+        <w:t>must</w:t>
+      </w:r>
+      <w:r>
+        <w:rPr>
+          <w:lang w:val="en-AU"/>
+        </w:rPr>
+        <w:t> include a list of all such assets that you use in your game.</w:t>
+      </w:r>
+    </w:p>
+    <w:p>
+      <w:pPr>
+        <w:rPr>
+          <w:lang w:val="en-AU"/>
+        </w:rPr>
+      </w:pPr>
+    </w:p>
+    <w:p>
+      <w:pPr>
+        <w:pStyle w:val="Heading2"/>
+        <w:rPr>
+          <w:lang w:val="en-AU"/>
+        </w:rPr>
+      </w:pPr>
+      <w:r>
+        <w:rPr>
+          <w:lang w:val="en-AU"/>
+        </w:rPr>
+        <w:t>Textures</w:t>
+      </w:r>
+    </w:p>
+    <w:p>
+      <w:pPr>
+        <w:pStyle w:val="ListParagraph"/>
+        <w:numPr>
+          <w:ilvl w:val="0"/>
+          <w:numId w:val="5"/>
+        </w:numPr>
+        <w:rPr>
+          <w:ins w:id="257" w:author="Richard Garth" w:date="2021-06-04T22:57:00Z"/>
+          <w:lang w:val="en"/>
+        </w:rPr>
+      </w:pPr>
+      <w:ins w:id="258" w:author="Richard Garth" w:date="2021-06-04T22:57:00Z">
+        <w:r>
+          <w:rPr>
+            <w:lang w:val="en"/>
+          </w:rPr>
+          <w:t>Brick</w:t>
+        </w:r>
+        <w:r>
+          <w:rPr>
+            <w:lang w:val="en"/>
+          </w:rPr>
+          <w:t>s on the House</w:t>
+        </w:r>
+        <w:r>
+          <w:rPr>
+            <w:lang w:val="en"/>
+          </w:rPr>
+          <w:t xml:space="preserve"> - </w:t>
+        </w:r>
+        <w:r>
+          <w:rPr>
+            <w:lang w:val="en"/>
+          </w:rPr>
+          <w:t>Tileable Bricks Wall</w:t>
+        </w:r>
+        <w:r>
+          <w:rPr>
+            <w:lang w:val="en"/>
+          </w:rPr>
+          <w:t xml:space="preserve"> </w:t>
+        </w:r>
+        <w:r>
+          <w:rPr>
+            <w:lang w:val="en"/>
+          </w:rPr>
+          <w:t xml:space="preserve">by </w:t>
+        </w:r>
+        <w:r>
+          <w:rPr>
+            <w:lang w:val="en"/>
+          </w:rPr>
+          <w:t>Game-Ready Studios</w:t>
+        </w:r>
+        <w:r>
+          <w:rPr>
+            <w:lang w:val="en"/>
+          </w:rPr>
+          <w:t xml:space="preserve"> </w:t>
+        </w:r>
+        <w:r>
+          <w:rPr>
+            <w:lang w:val="en"/>
+          </w:rPr>
+          <w:t>(</w:t>
+        </w:r>
+        <w:r>
+          <w:rPr>
+            <w:lang w:val="en"/>
+          </w:rPr>
+          <w:fldChar w:fldCharType="begin"/>
+        </w:r>
+        <w:r>
+          <w:rPr>
+            <w:lang w:val="en"/>
+          </w:rPr>
+          <w:instrText xml:space="preserve"> HYPERLINK "</w:instrText>
+        </w:r>
+        <w:r>
+          <w:rPr>
+            <w:lang w:val="en"/>
+          </w:rPr>
+          <w:instrText>http://game-ready.store/</w:instrText>
+        </w:r>
+        <w:r>
+          <w:rPr>
+            <w:lang w:val="en"/>
+          </w:rPr>
+          <w:instrText xml:space="preserve">" </w:instrText>
+        </w:r>
+        <w:r>
+          <w:rPr>
+            <w:lang w:val="en"/>
+          </w:rPr>
+          <w:fldChar w:fldCharType="separate"/>
+        </w:r>
+        <w:r>
+          <w:rPr>
+            <w:rStyle w:val="Hyperlink"/>
+            <w:lang w:val="en"/>
+          </w:rPr>
+          <w:t>http://game-ready.store/</w:t>
+        </w:r>
+        <w:r>
+          <w:rPr>
+            <w:lang w:val="en"/>
+          </w:rPr>
+          <w:fldChar w:fldCharType="end"/>
+        </w:r>
+        <w:r>
+          <w:fldChar w:fldCharType="begin"/>
+        </w:r>
+        <w:r>
+          <w:instrText xml:space="preserve"> HYPERLINK "https://opengameart.org/content/50-free-textures-5-with-normalmaps" </w:instrText>
+        </w:r>
+        <w:r>
+          <w:fldChar w:fldCharType="separate"/>
+        </w:r>
+        <w:r>
+          <w:rPr>
+            <w:rStyle w:val="Hyperlink"/>
+            <w:lang w:val="en"/>
+          </w:rPr>
+          <w:fldChar w:fldCharType="end"/>
+        </w:r>
+        <w:r>
+          <w:rPr>
+            <w:lang w:val="en"/>
+          </w:rPr>
+          <w:t>)</w:t>
+        </w:r>
+      </w:ins>
+    </w:p>
+    <w:p>
+      <w:pPr>
+        <w:pStyle w:val="ListParagraph"/>
+        <w:numPr>
+          <w:ilvl w:val="0"/>
+          <w:numId w:val="5"/>
+        </w:numPr>
+        <w:rPr>
+          <w:ins w:id="259" w:author="Richard Garth" w:date="2021-06-04T23:09:00Z"/>
+          <w:lang w:val="en"/>
+        </w:rPr>
+      </w:pPr>
+      <w:ins w:id="260" w:author="Richard Garth" w:date="2021-06-04T22:57:00Z">
+        <w:r>
+          <w:rPr>
+            <w:lang w:val="en"/>
+          </w:rPr>
+          <w:t>Wood, Grass, Trees, Fire, Rocks, Roof, Dirt, Stone</w:t>
+        </w:r>
+      </w:ins>
+      <w:ins w:id="261" w:author="Richard Garth" w:date="2021-06-04T23:00:00Z">
+        <w:r>
+          <w:rPr>
+            <w:lang w:val="en"/>
+          </w:rPr>
+          <w:t>, Ferns – Standard Assets Provided</w:t>
+        </w:r>
+      </w:ins>
+    </w:p>
+    <w:p>
+      <w:pPr>
+        <w:pStyle w:val="ListParagraph"/>
+        <w:numPr>
+          <w:ilvl w:val="0"/>
+          <w:numId w:val="5"/>
+        </w:numPr>
+        <w:rPr>
+          <w:ins w:id="262" w:author="Richard Garth" w:date="2021-06-04T22:57:00Z"/>
+          <w:lang w:val="en"/>
+          <w:rPrChange w:id="263" w:author="Richard Garth" w:date="2021-06-04T23:10:00Z">
+            <w:rPr>
+              <w:ins w:id="264" w:author="Richard Garth" w:date="2021-06-04T22:57:00Z"/>
+              <w:lang w:val="en"/>
+            </w:rPr>
+          </w:rPrChange>
+        </w:rPr>
+        <w:pPrChange w:id="265" w:author="Richard Garth" w:date="2021-06-04T23:10:00Z">
+          <w:pPr>
+            <w:pStyle w:val="ListParagraph"/>
+            <w:numPr>
+              <w:numId w:val="5"/>
+            </w:numPr>
+            <w:ind w:hanging="360"/>
+          </w:pPr>
+        </w:pPrChange>
+      </w:pPr>
+      <w:ins w:id="266" w:author="Richard Garth" w:date="2021-06-04T23:09:00Z">
+        <w:r>
+          <w:rPr>
+            <w:lang w:val="en"/>
+          </w:rPr>
+          <w:t xml:space="preserve">Carpet - </w:t>
+        </w:r>
+        <w:r>
+          <w:rPr>
+            <w:lang w:val="en"/>
+          </w:rPr>
+          <w:t>Nice Materials Pack Vol. 2</w:t>
+        </w:r>
+        <w:r>
+          <w:rPr>
+            <w:lang w:val="en"/>
+          </w:rPr>
+          <w:t xml:space="preserve"> by </w:t>
+        </w:r>
+      </w:ins>
+      <w:ins w:id="267" w:author="Richard Garth" w:date="2021-06-04T23:10:00Z">
+        <w:r>
+          <w:rPr>
+            <w:lang w:val="en"/>
+          </w:rPr>
+          <w:t>Çağlayan Karagözler</w:t>
+        </w:r>
+        <w:r>
+          <w:rPr>
+            <w:lang w:val="en"/>
+          </w:rPr>
+          <w:t xml:space="preserve"> (</w:t>
+        </w:r>
+        <w:r>
+          <w:rPr>
+            <w:lang w:val="en"/>
+          </w:rPr>
+          <w:t>https://caglayankaragozler.com/</w:t>
+        </w:r>
+        <w:r>
+          <w:rPr>
+            <w:lang w:val="en"/>
+          </w:rPr>
+          <w:t>)</w:t>
+        </w:r>
+      </w:ins>
+    </w:p>
+    <w:p>
+      <w:pPr>
+        <w:pStyle w:val="ListParagraph"/>
+        <w:numPr>
+          <w:ilvl w:val="0"/>
+          <w:numId w:val="5"/>
+        </w:numPr>
+        <w:rPr>
+          <w:del w:id="268" w:author="Richard Garth" w:date="2021-06-04T22:57:00Z"/>
+          <w:lang w:val="en"/>
+        </w:rPr>
+      </w:pPr>
+      <w:del w:id="269" w:author="Richard Garth" w:date="2021-06-04T22:57:00Z">
         <w:r>
           <w:rPr>
             <w:lang w:val="en-AU"/>
           </w:rPr>
+          <w:delText xml:space="preserve">E.g. </w:delText>
+        </w:r>
+        <w:r>
+          <w:rPr>
+            <w:lang w:val="en"/>
+          </w:rPr>
+          <w:delText xml:space="preserve">Grass, Wood, Brick - </w:delText>
+        </w:r>
+        <w:r>
+          <w:rPr>
+            <w:b/>
+            <w:lang w:val="en"/>
+          </w:rPr>
+          <w:delText>50 free textures with Normal Maps</w:delText>
+        </w:r>
+        <w:r>
+          <w:rPr>
+            <w:lang w:val="en"/>
+          </w:rPr>
+          <w:delText xml:space="preserve"> by rubberduck (</w:delText>
+        </w:r>
+        <w:r>
+          <w:fldChar w:fldCharType="begin"/>
+        </w:r>
+        <w:r>
+          <w:delInstrText xml:space="preserve"> HYPERLINK "https://opengameart.org/c</w:delInstrText>
+        </w:r>
+        <w:r>
+          <w:delInstrText xml:space="preserve">ontent/50-free-textures-5-with-normalmaps" </w:delInstrText>
+        </w:r>
+        <w:r>
+          <w:fldChar w:fldCharType="separate"/>
+        </w:r>
+        <w:r>
+          <w:rPr>
+            <w:rStyle w:val="Hyperlink"/>
+            <w:lang w:val="en"/>
+          </w:rPr>
+          <w:delText>OpenGameArt.Org</w:delText>
+        </w:r>
+        <w:r>
+          <w:rPr>
+            <w:rStyle w:val="Hyperlink"/>
+            <w:lang w:val="en"/>
+          </w:rPr>
+          <w:fldChar w:fldCharType="end"/>
+        </w:r>
+        <w:r>
+          <w:rPr>
+            <w:lang w:val="en"/>
+          </w:rPr>
+          <w:delText>)</w:delText>
+        </w:r>
+      </w:del>
+    </w:p>
+    <w:p>
+      <w:pPr>
+        <w:pStyle w:val="Heading2"/>
+        <w:rPr>
+          <w:lang w:val="en-AU"/>
+        </w:rPr>
+      </w:pPr>
+      <w:r>
+        <w:rPr>
+          <w:lang w:val="en-AU"/>
+        </w:rPr>
+        <w:t>Details</w:t>
+      </w:r>
+    </w:p>
+    <w:p>
+      <w:pPr>
+        <w:pStyle w:val="ListParagraph"/>
+        <w:numPr>
+          <w:ilvl w:val="0"/>
+          <w:numId w:val="5"/>
+        </w:numPr>
+        <w:rPr>
+          <w:lang w:val="en-AU"/>
+        </w:rPr>
+      </w:pPr>
+      <w:ins w:id="270" w:author="Richard Garth" w:date="2021-06-04T23:00:00Z">
+        <w:r>
+          <w:rPr>
+            <w:lang w:val="en-AU"/>
+          </w:rPr>
+          <w:t>N/A</w:t>
+        </w:r>
+      </w:ins>
+    </w:p>
+    <w:p>
+      <w:pPr>
+        <w:pStyle w:val="Heading2"/>
+        <w:rPr>
+          <w:lang w:val="en-AU"/>
+        </w:rPr>
+      </w:pPr>
+      <w:r>
+        <w:rPr>
+          <w:lang w:val="en-AU"/>
+        </w:rPr>
+        <w:t>Models</w:t>
+      </w:r>
+    </w:p>
+    <w:p>
+      <w:pPr>
+        <w:pStyle w:val="ListParagraph"/>
+        <w:numPr>
+          <w:ilvl w:val="0"/>
+          <w:numId w:val="5"/>
+        </w:numPr>
+        <w:rPr>
+          <w:lang w:val="en-AU"/>
+        </w:rPr>
+      </w:pPr>
+      <w:ins w:id="271" w:author="Richard Garth" w:date="2021-06-04T23:01:00Z">
+        <w:r>
+          <w:rPr>
+            <w:lang w:val="en-AU"/>
+          </w:rPr>
+          <w:t>N/A</w:t>
+        </w:r>
+      </w:ins>
+    </w:p>
+    <w:p>
+      <w:pPr>
+        <w:pStyle w:val="Heading2"/>
+        <w:rPr>
+          <w:lang w:val="en-AU"/>
+        </w:rPr>
+      </w:pPr>
+      <w:r>
+        <w:rPr>
+          <w:lang w:val="en-AU"/>
+        </w:rPr>
+        <w:t>Scripts</w:t>
+      </w:r>
+    </w:p>
+    <w:p>
+      <w:pPr>
+        <w:pStyle w:val="ListParagraph"/>
+        <w:numPr>
+          <w:ilvl w:val="0"/>
+          <w:numId w:val="5"/>
+        </w:numPr>
+        <w:rPr>
+          <w:lang w:val="en-AU"/>
+        </w:rPr>
+      </w:pPr>
+      <w:ins w:id="272" w:author="Richard Garth" w:date="2021-06-04T23:01:00Z">
+        <w:r>
+          <w:rPr>
+            <w:lang w:val="en-AU"/>
+          </w:rPr>
+          <w:t xml:space="preserve">First Person Camera – </w:t>
+        </w:r>
+        <w:r>
+          <w:rPr>
+            <w:lang w:val="en"/>
+          </w:rPr>
+          <w:t>Standard Assets Provided</w:t>
+        </w:r>
+      </w:ins>
+    </w:p>
+    <w:p>
+      <w:pPr>
+        <w:pStyle w:val="Heading2"/>
+        <w:rPr>
+          <w:lang w:val="en-AU"/>
+        </w:rPr>
+      </w:pPr>
+      <w:r>
+        <w:rPr>
+          <w:lang w:val="en-AU"/>
+        </w:rPr>
+        <w:t>Audio</w:t>
+      </w:r>
+    </w:p>
+    <w:p>
+      <w:pPr>
+        <w:pStyle w:val="ListParagraph"/>
+        <w:numPr>
+          <w:ilvl w:val="0"/>
+          <w:numId w:val="5"/>
+        </w:numPr>
+        <w:rPr>
+          <w:lang w:val="en-AU"/>
+          <w:rPrChange w:id="273" w:author="Richard Garth" w:date="2021-06-04T23:01:00Z">
+            <w:rPr>
+              <w:lang w:val="en-AU"/>
+            </w:rPr>
+          </w:rPrChange>
+        </w:rPr>
+        <w:pPrChange w:id="274" w:author="Richard Garth" w:date="2021-06-04T23:01:00Z">
+          <w:pPr>
+            <w:pStyle w:val="ListParagraph"/>
+            <w:numPr>
+              <w:numId w:val="5"/>
+            </w:numPr>
+            <w:ind w:hanging="360"/>
+          </w:pPr>
+        </w:pPrChange>
+      </w:pPr>
+      <w:ins w:id="275" w:author="Richard Garth" w:date="2021-06-04T23:01:00Z">
+        <w:r>
+          <w:rPr>
+            <w:lang w:val="en-AU"/>
+          </w:rPr>
           <w:t>First Person Camera</w:t>
         </w:r>
       </w:ins>
-      <w:ins w:id="50" w:author="Richard Garth" w:date="2021-06-04T23:04:00Z">
+      <w:ins w:id="276" w:author="Richard Garth" w:date="2021-06-04T23:04:00Z">
         <w:r>
           <w:rPr>
             <w:lang w:val="en-AU"/>
@@ -2441,7 +4829,7 @@
           <w:t xml:space="preserve"> Footsteps</w:t>
         </w:r>
       </w:ins>
-      <w:ins w:id="51" w:author="Richard Garth" w:date="2021-06-04T23:01:00Z">
+      <w:ins w:id="277" w:author="Richard Garth" w:date="2021-06-04T23:01:00Z">
         <w:r>
           <w:rPr>
             <w:lang w:val="en-AU"/>

</xml_diff>